<commit_message>
improvement on gravity is off
</commit_message>
<xml_diff>
--- a/Report/Final Report.docx
+++ b/Report/Final Report.docx
@@ -1,27 +1,22 @@
 
 <file path=word/document.xml><?xml version="1.0" encoding="utf-8"?>
-<w:document xmlns:wpc="http://schemas.microsoft.com/office/word/2010/wordprocessingCanvas" xmlns:cx="http://schemas.microsoft.com/office/drawing/2014/chartex" xmlns:cx1="http://schemas.microsoft.com/office/drawing/2015/9/8/chartex" xmlns:cx2="http://schemas.microsoft.com/office/drawing/2015/10/21/chartex" xmlns:cx3="http://schemas.microsoft.com/office/drawing/2016/5/9/chartex" xmlns:cx4="http://schemas.microsoft.com/office/drawing/2016/5/10/chartex" xmlns:cx5="http://schemas.microsoft.com/office/drawing/2016/5/11/chartex" xmlns:cx6="http://schemas.microsoft.com/office/drawing/2016/5/12/chartex" xmlns:cx7="http://schemas.microsoft.com/office/drawing/2016/5/13/chartex" xmlns:cx8="http://schemas.microsoft.com/office/drawing/2016/5/14/chartex" xmlns:mc="http://schemas.openxmlformats.org/markup-compatibility/2006" xmlns:aink="http://schemas.microsoft.com/office/drawing/2016/ink" xmlns:am3d="http://schemas.microsoft.com/office/drawing/2017/model3d" xmlns:o="urn:schemas-microsoft-com:office:office" xmlns:r="http://schemas.openxmlformats.org/officeDocument/2006/relationships" xmlns:m="http://schemas.openxmlformats.org/officeDocument/2006/math" xmlns:v="urn:schemas-microsoft-com:vml" xmlns:wp14="http://schemas.microsoft.com/office/word/2010/wordprocessingDrawing" xmlns:wp="http://schemas.openxmlformats.org/drawingml/2006/wordprocessingDrawing" xmlns:w10="urn:schemas-microsoft-com:office:word" xmlns:w="http://schemas.openxmlformats.org/wordprocessingml/2006/main" xmlns:w14="http://schemas.microsoft.com/office/word/2010/wordml" xmlns:w15="http://schemas.microsoft.com/office/word/2012/wordml" xmlns:w16cid="http://schemas.microsoft.com/office/word/2016/wordml/cid" xmlns:w16se="http://schemas.microsoft.com/office/word/2015/wordml/symex" xmlns:wpg="http://schemas.microsoft.com/office/word/2010/wordprocessingGroup" xmlns:wpi="http://schemas.microsoft.com/office/word/2010/wordprocessingInk" xmlns:wne="http://schemas.microsoft.com/office/word/2006/wordml" xmlns:wps="http://schemas.microsoft.com/office/word/2010/wordprocessingShape" mc:Ignorable="w14 w15 w16se w16cid wp14">
+<w:document xmlns:o="urn:schemas-microsoft-com:office:office" xmlns:r="http://schemas.openxmlformats.org/officeDocument/2006/relationships" xmlns:v="urn:schemas-microsoft-com:vml" xmlns:w="http://schemas.openxmlformats.org/wordprocessingml/2006/main" xmlns:w10="urn:schemas-microsoft-com:office:word" xmlns:wp="http://schemas.openxmlformats.org/drawingml/2006/wordprocessingDrawing" xmlns:wps="http://schemas.microsoft.com/office/word/2010/wordprocessingShape" xmlns:wpg="http://schemas.microsoft.com/office/word/2010/wordprocessingGroup" xmlns:mc="http://schemas.openxmlformats.org/markup-compatibility/2006" xmlns:wp14="http://schemas.microsoft.com/office/word/2010/wordprocessingDrawing" xmlns:w14="http://schemas.microsoft.com/office/word/2010/wordml" mc:Ignorable="w14 wp14">
   <w:body>
     <w:p>
       <w:pPr>
-        <w:widowControl w:val="0"/>
-        <w:pBdr>
-          <w:top w:val="nil"/>
-          <w:left w:val="nil"/>
-          <w:bottom w:val="nil"/>
-          <w:right w:val="nil"/>
-          <w:between w:val="nil"/>
-        </w:pBdr>
-        <w:spacing w:before="80" w:after="80" w:line="276" w:lineRule="auto"/>
+        <w:pStyle w:val="Normal"/>
+        <w:widowControl w:val="false"/>
+        <w:pBdr/>
+        <w:spacing w:lineRule="auto" w:line="276" w:before="80" w:after="80"/>
         <w:jc w:val="center"/>
         <w:rPr>
-          <w:rFonts w:ascii="Arial" w:eastAsia="Arial" w:hAnsi="Arial" w:cs="Arial"/>
-          <w:color w:val="000000"/>
-        </w:rPr>
-      </w:pPr>
-      <w:r>
-        <w:rPr>
-          <w:rFonts w:ascii="Arial" w:eastAsia="Arial" w:hAnsi="Arial" w:cs="Arial"/>
+          <w:rFonts w:ascii="Arial" w:hAnsi="Arial" w:eastAsia="Arial" w:cs="Arial"/>
+          <w:color w:val="000000"/>
+        </w:rPr>
+      </w:pPr>
+      <w:r>
+        <w:rPr>
+          <w:rFonts w:eastAsia="Arial" w:cs="Arial" w:ascii="Arial" w:hAnsi="Arial"/>
           <w:b/>
           <w:color w:val="000000"/>
         </w:rPr>
@@ -30,35 +25,33 @@
     </w:p>
     <w:p>
       <w:pPr>
-        <w:widowControl w:val="0"/>
-        <w:pBdr>
-          <w:top w:val="nil"/>
-          <w:left w:val="nil"/>
-          <w:bottom w:val="nil"/>
-          <w:right w:val="nil"/>
-          <w:between w:val="nil"/>
-        </w:pBdr>
-        <w:spacing w:before="80"/>
-        <w:rPr>
-          <w:rFonts w:ascii="Arial" w:eastAsia="Arial" w:hAnsi="Arial" w:cs="Arial"/>
+        <w:pStyle w:val="Normal"/>
+        <w:widowControl w:val="false"/>
+        <w:pBdr/>
+        <w:spacing w:before="80" w:after="0"/>
+        <w:rPr>
+          <w:rFonts w:ascii="Arial" w:hAnsi="Arial" w:eastAsia="Arial" w:cs="Arial"/>
           <w:b/>
-          <w:color w:val="000000"/>
-        </w:rPr>
-      </w:pPr>
+          <w:b/>
+          <w:color w:val="000000"/>
+        </w:rPr>
+      </w:pPr>
+      <w:r>
+        <w:rPr>
+          <w:rFonts w:eastAsia="Arial" w:cs="Arial" w:ascii="Arial" w:hAnsi="Arial"/>
+          <w:b/>
+          <w:color w:val="000000"/>
+        </w:rPr>
+      </w:r>
     </w:p>
     <w:p>
       <w:pPr>
-        <w:widowControl w:val="0"/>
-        <w:pBdr>
-          <w:top w:val="nil"/>
-          <w:left w:val="nil"/>
-          <w:bottom w:val="nil"/>
-          <w:right w:val="nil"/>
-          <w:between w:val="nil"/>
-        </w:pBdr>
-        <w:spacing w:before="80"/>
-        <w:rPr>
-          <w:rFonts w:ascii="Arial" w:eastAsia="Arial" w:hAnsi="Arial" w:cs="Arial"/>
+        <w:pStyle w:val="Normal"/>
+        <w:widowControl w:val="false"/>
+        <w:pBdr/>
+        <w:spacing w:before="80" w:after="0"/>
+        <w:rPr>
+          <w:rFonts w:ascii="Arial" w:hAnsi="Arial" w:eastAsia="Arial" w:cs="Arial"/>
           <w:bCs/>
           <w:color w:val="000000"/>
           <w:u w:val="single"/>
@@ -66,7 +59,7 @@
       </w:pPr>
       <w:r>
         <w:rPr>
-          <w:rFonts w:ascii="Arial" w:eastAsia="Arial" w:hAnsi="Arial" w:cs="Arial"/>
+          <w:rFonts w:eastAsia="Arial" w:cs="Arial" w:ascii="Arial" w:hAnsi="Arial"/>
           <w:b/>
           <w:color w:val="000000"/>
         </w:rPr>
@@ -74,51 +67,43 @@
       </w:r>
       <w:r>
         <w:rPr>
-          <w:rFonts w:ascii="Arial" w:eastAsia="Arial" w:hAnsi="Arial" w:cs="Arial"/>
+          <w:rFonts w:eastAsia="Arial" w:cs="Arial" w:ascii="Arial" w:hAnsi="Arial"/>
           <w:bCs/>
         </w:rPr>
-        <w:t xml:space="preserve">: </w:t>
-      </w:r>
-      <w:r>
-        <w:rPr>
-          <w:rFonts w:ascii="Arial" w:eastAsia="Arial" w:hAnsi="Arial" w:cs="Arial"/>
-          <w:bCs/>
-        </w:rPr>
-        <w:t>WALLE</w:t>
+        <w:t>: WALLE</w:t>
       </w:r>
     </w:p>
     <w:p>
       <w:pPr>
-        <w:widowControl w:val="0"/>
-        <w:pBdr>
-          <w:top w:val="nil"/>
-          <w:left w:val="nil"/>
-          <w:bottom w:val="nil"/>
-          <w:right w:val="nil"/>
-          <w:between w:val="nil"/>
-        </w:pBdr>
-        <w:spacing w:before="80"/>
-        <w:rPr>
-          <w:rFonts w:ascii="Arial" w:eastAsia="Arial" w:hAnsi="Arial" w:cs="Arial"/>
+        <w:pStyle w:val="Normal"/>
+        <w:widowControl w:val="false"/>
+        <w:pBdr/>
+        <w:spacing w:before="80" w:after="0"/>
+        <w:rPr>
+          <w:rFonts w:ascii="Arial" w:hAnsi="Arial" w:eastAsia="Arial" w:cs="Arial"/>
           <w:b/>
+          <w:b/>
           <w:color w:val="000000"/>
           <w:u w:val="single"/>
         </w:rPr>
       </w:pPr>
+      <w:r>
+        <w:rPr>
+          <w:rFonts w:eastAsia="Arial" w:cs="Arial" w:ascii="Arial" w:hAnsi="Arial"/>
+          <w:b/>
+          <w:color w:val="000000"/>
+          <w:u w:val="single"/>
+        </w:rPr>
+      </w:r>
     </w:p>
     <w:p>
       <w:pPr>
-        <w:widowControl w:val="0"/>
-        <w:pBdr>
-          <w:top w:val="nil"/>
-          <w:left w:val="nil"/>
-          <w:bottom w:val="nil"/>
-          <w:right w:val="nil"/>
-          <w:between w:val="nil"/>
-        </w:pBdr>
-        <w:spacing w:before="80"/>
-        <w:rPr>
-          <w:rFonts w:ascii="Arial" w:eastAsia="Arial" w:hAnsi="Arial" w:cs="Arial"/>
+        <w:pStyle w:val="Normal"/>
+        <w:widowControl w:val="false"/>
+        <w:pBdr/>
+        <w:spacing w:before="80" w:after="0"/>
+        <w:rPr>
+          <w:rFonts w:ascii="Arial" w:hAnsi="Arial" w:eastAsia="Arial" w:cs="Arial"/>
           <w:bCs/>
           <w:color w:val="000000"/>
           <w:u w:val="single"/>
@@ -126,7 +111,7 @@
       </w:pPr>
       <w:r>
         <w:rPr>
-          <w:rFonts w:ascii="Arial" w:eastAsia="Arial" w:hAnsi="Arial" w:cs="Arial"/>
+          <w:rFonts w:eastAsia="Arial" w:cs="Arial" w:ascii="Arial" w:hAnsi="Arial"/>
           <w:b/>
           <w:color w:val="000000"/>
         </w:rPr>
@@ -134,14 +119,14 @@
       </w:r>
       <w:r>
         <w:rPr>
-          <w:rFonts w:ascii="Arial" w:eastAsia="Arial" w:hAnsi="Arial" w:cs="Arial"/>
+          <w:rFonts w:eastAsia="Arial" w:cs="Arial" w:ascii="Arial" w:hAnsi="Arial"/>
           <w:b/>
         </w:rPr>
         <w:t xml:space="preserve"> and NetID</w:t>
       </w:r>
       <w:r>
         <w:rPr>
-          <w:rFonts w:ascii="Arial" w:eastAsia="Arial" w:hAnsi="Arial" w:cs="Arial"/>
+          <w:rFonts w:eastAsia="Arial" w:cs="Arial" w:ascii="Arial" w:hAnsi="Arial"/>
           <w:b/>
           <w:color w:val="000000"/>
         </w:rPr>
@@ -149,80 +134,27 @@
       </w:r>
       <w:r>
         <w:rPr>
-          <w:rFonts w:ascii="Arial" w:eastAsia="Arial" w:hAnsi="Arial" w:cs="Arial"/>
+          <w:rFonts w:eastAsia="Arial" w:cs="Arial" w:ascii="Arial" w:hAnsi="Arial"/>
           <w:b/>
         </w:rPr>
-        <w:t xml:space="preserve">: </w:t>
-      </w:r>
-      <w:r>
-        <w:rPr>
-          <w:rFonts w:ascii="Arial" w:eastAsia="Arial" w:hAnsi="Arial" w:cs="Arial"/>
-          <w:b/>
-        </w:rPr>
-        <w:t xml:space="preserve"> </w:t>
-      </w:r>
-      <w:proofErr w:type="spellStart"/>
-      <w:r>
-        <w:rPr>
-          <w:rFonts w:ascii="Arial" w:eastAsia="Arial" w:hAnsi="Arial" w:cs="Arial"/>
+        <w:t xml:space="preserve">:  </w:t>
+      </w:r>
+      <w:r>
+        <w:rPr>
+          <w:rFonts w:eastAsia="Arial" w:cs="Arial" w:ascii="Arial" w:hAnsi="Arial"/>
           <w:bCs/>
         </w:rPr>
-        <w:t>Mamta</w:t>
-      </w:r>
-      <w:proofErr w:type="spellEnd"/>
-      <w:r>
-        <w:rPr>
-          <w:rFonts w:ascii="Arial" w:eastAsia="Arial" w:hAnsi="Arial" w:cs="Arial"/>
-          <w:bCs/>
-        </w:rPr>
-        <w:t xml:space="preserve"> </w:t>
-      </w:r>
-      <w:proofErr w:type="spellStart"/>
-      <w:r>
-        <w:rPr>
-          <w:rFonts w:ascii="Arial" w:eastAsia="Arial" w:hAnsi="Arial" w:cs="Arial"/>
-          <w:bCs/>
-        </w:rPr>
-        <w:t>Jayesbhai</w:t>
-      </w:r>
-      <w:proofErr w:type="spellEnd"/>
-      <w:r>
-        <w:rPr>
-          <w:rFonts w:ascii="Arial" w:eastAsia="Arial" w:hAnsi="Arial" w:cs="Arial"/>
-          <w:bCs/>
-        </w:rPr>
-        <w:t xml:space="preserve"> Shah (</w:t>
-      </w:r>
-      <w:proofErr w:type="spellStart"/>
-      <w:r>
-        <w:rPr>
-          <w:rFonts w:ascii="Arial" w:eastAsia="Arial" w:hAnsi="Arial" w:cs="Arial"/>
-          <w:bCs/>
-        </w:rPr>
-        <w:t>mamtajs</w:t>
-      </w:r>
-      <w:proofErr w:type="spellEnd"/>
-      <w:r>
-        <w:rPr>
-          <w:rFonts w:ascii="Arial" w:eastAsia="Arial" w:hAnsi="Arial" w:cs="Arial"/>
-          <w:bCs/>
-        </w:rPr>
-        <w:t>)</w:t>
+        <w:t>Mamta Jayesbhai Shah (mamtajs)</w:t>
       </w:r>
     </w:p>
     <w:p>
       <w:pPr>
-        <w:widowControl w:val="0"/>
-        <w:pBdr>
-          <w:top w:val="nil"/>
-          <w:left w:val="nil"/>
-          <w:bottom w:val="nil"/>
-          <w:right w:val="nil"/>
-          <w:between w:val="nil"/>
-        </w:pBdr>
-        <w:spacing w:before="80"/>
-        <w:rPr>
-          <w:rFonts w:ascii="Arial" w:eastAsia="Arial" w:hAnsi="Arial" w:cs="Arial"/>
+        <w:pStyle w:val="Normal"/>
+        <w:widowControl w:val="false"/>
+        <w:pBdr/>
+        <w:spacing w:before="80" w:after="0"/>
+        <w:rPr>
+          <w:rFonts w:ascii="Arial" w:hAnsi="Arial" w:eastAsia="Arial" w:cs="Arial"/>
           <w:bCs/>
           <w:color w:val="000000"/>
           <w:u w:val="single"/>
@@ -230,7 +162,7 @@
       </w:pPr>
       <w:r>
         <w:rPr>
-          <w:rFonts w:ascii="Arial" w:eastAsia="Arial" w:hAnsi="Arial" w:cs="Arial"/>
+          <w:rFonts w:eastAsia="Arial" w:cs="Arial" w:ascii="Arial" w:hAnsi="Arial"/>
           <w:b/>
           <w:color w:val="000000"/>
         </w:rPr>
@@ -238,79 +170,100 @@
       </w:r>
       <w:r>
         <w:rPr>
-          <w:rFonts w:ascii="Arial" w:eastAsia="Arial" w:hAnsi="Arial" w:cs="Arial"/>
+          <w:rFonts w:eastAsia="Arial" w:cs="Arial" w:ascii="Arial" w:hAnsi="Arial"/>
           <w:b/>
         </w:rPr>
         <w:t xml:space="preserve"> and NetID</w:t>
       </w:r>
       <w:r>
         <w:rPr>
-          <w:rFonts w:ascii="Arial" w:eastAsia="Arial" w:hAnsi="Arial" w:cs="Arial"/>
+          <w:rFonts w:eastAsia="Arial" w:cs="Arial" w:ascii="Arial" w:hAnsi="Arial"/>
           <w:b/>
           <w:color w:val="000000"/>
         </w:rPr>
-        <w:t xml:space="preserve"> or N/A)</w:t>
-      </w:r>
-      <w:r>
-        <w:rPr>
-          <w:rFonts w:ascii="Arial" w:eastAsia="Arial" w:hAnsi="Arial" w:cs="Arial"/>
+        <w:t>)</w:t>
+      </w:r>
+      <w:r>
+        <w:rPr>
+          <w:rFonts w:eastAsia="Arial" w:cs="Arial" w:ascii="Arial" w:hAnsi="Arial"/>
           <w:b/>
         </w:rPr>
         <w:t xml:space="preserve">: </w:t>
       </w:r>
       <w:r>
         <w:rPr>
-          <w:rFonts w:ascii="Arial" w:eastAsia="Arial" w:hAnsi="Arial" w:cs="Arial"/>
+          <w:rFonts w:eastAsia="Arial" w:cs="Arial" w:ascii="Arial" w:hAnsi="Arial"/>
           <w:bCs/>
         </w:rPr>
         <w:t>Yixing Wang</w:t>
       </w:r>
       <w:r>
         <w:rPr>
-          <w:rFonts w:ascii="Arial" w:eastAsia="Arial" w:hAnsi="Arial" w:cs="Arial"/>
+          <w:rFonts w:eastAsia="Arial" w:cs="Arial" w:ascii="Arial" w:hAnsi="Arial"/>
           <w:bCs/>
           <w:color w:val="FF0000"/>
         </w:rPr>
-        <w:t xml:space="preserve"> ()</w:t>
+        <w:t xml:space="preserve"> </w:t>
+      </w:r>
+      <w:r>
+        <w:rPr>
+          <w:rFonts w:eastAsia="Arial" w:cs="Arial" w:ascii="Arial" w:hAnsi="Arial"/>
+          <w:bCs/>
+          <w:color w:val="000000"/>
+        </w:rPr>
+        <w:t>(</w:t>
+      </w:r>
+      <w:r>
+        <w:rPr>
+          <w:rFonts w:eastAsia="Arial" w:cs="Arial" w:ascii="Arial" w:hAnsi="Arial"/>
+          <w:bCs/>
+          <w:color w:val="000000"/>
+        </w:rPr>
+        <w:t>yixingw</w:t>
+      </w:r>
+      <w:r>
+        <w:rPr>
+          <w:rFonts w:eastAsia="Arial" w:cs="Arial" w:ascii="Arial" w:hAnsi="Arial"/>
+          <w:bCs/>
+          <w:color w:val="000000"/>
+        </w:rPr>
+        <w:t>)</w:t>
       </w:r>
     </w:p>
     <w:p>
       <w:pPr>
-        <w:widowControl w:val="0"/>
-        <w:pBdr>
-          <w:top w:val="nil"/>
-          <w:left w:val="nil"/>
-          <w:bottom w:val="nil"/>
-          <w:right w:val="nil"/>
-          <w:between w:val="nil"/>
-        </w:pBdr>
-        <w:spacing w:before="80"/>
-        <w:rPr>
-          <w:rFonts w:ascii="Arial" w:eastAsia="Arial" w:hAnsi="Arial" w:cs="Arial"/>
-          <w:color w:val="000000"/>
-        </w:rPr>
-      </w:pPr>
+        <w:pStyle w:val="Normal"/>
+        <w:widowControl w:val="false"/>
+        <w:pBdr/>
+        <w:spacing w:before="80" w:after="0"/>
+        <w:rPr>
+          <w:rFonts w:ascii="Arial" w:hAnsi="Arial" w:eastAsia="Arial" w:cs="Arial"/>
+          <w:color w:val="000000"/>
+        </w:rPr>
+      </w:pPr>
+      <w:r>
+        <w:rPr>
+          <w:rFonts w:eastAsia="Arial" w:cs="Arial" w:ascii="Arial" w:hAnsi="Arial"/>
+          <w:color w:val="000000"/>
+        </w:rPr>
+      </w:r>
     </w:p>
     <w:p>
       <w:pPr>
-        <w:widowControl w:val="0"/>
-        <w:pBdr>
-          <w:top w:val="nil"/>
-          <w:left w:val="nil"/>
-          <w:bottom w:val="nil"/>
-          <w:right w:val="nil"/>
-          <w:between w:val="nil"/>
-        </w:pBdr>
-        <w:spacing w:before="80"/>
-        <w:rPr>
-          <w:rFonts w:ascii="Arial" w:eastAsia="Arial" w:hAnsi="Arial" w:cs="Arial"/>
+        <w:pStyle w:val="Normal"/>
+        <w:widowControl w:val="false"/>
+        <w:pBdr/>
+        <w:spacing w:before="80" w:after="0"/>
+        <w:rPr>
+          <w:rFonts w:ascii="Arial" w:hAnsi="Arial" w:eastAsia="Arial" w:cs="Arial"/>
           <w:b/>
-          <w:color w:val="000000"/>
-        </w:rPr>
-      </w:pPr>
-      <w:r>
-        <w:rPr>
-          <w:rFonts w:ascii="Arial" w:eastAsia="Arial" w:hAnsi="Arial" w:cs="Arial"/>
+          <w:b/>
+          <w:color w:val="000000"/>
+        </w:rPr>
+      </w:pPr>
+      <w:r>
+        <w:rPr>
+          <w:rFonts w:eastAsia="Arial" w:cs="Arial" w:ascii="Arial" w:hAnsi="Arial"/>
           <w:b/>
           <w:color w:val="000000"/>
         </w:rPr>
@@ -319,107 +272,51 @@
     </w:p>
     <w:p>
       <w:pPr>
-        <w:widowControl w:val="0"/>
-        <w:pBdr>
-          <w:top w:val="nil"/>
-          <w:left w:val="nil"/>
-          <w:bottom w:val="nil"/>
-          <w:right w:val="nil"/>
-          <w:between w:val="nil"/>
-        </w:pBdr>
-        <w:spacing w:before="80"/>
-        <w:rPr>
-          <w:rFonts w:ascii="Arial" w:eastAsia="Arial" w:hAnsi="Arial" w:cs="Arial"/>
-          <w:color w:val="000000"/>
-        </w:rPr>
-      </w:pPr>
-      <w:r>
-        <w:rPr>
-          <w:rFonts w:ascii="Arial" w:eastAsia="Arial" w:hAnsi="Arial" w:cs="Arial"/>
-          <w:color w:val="000000"/>
-        </w:rPr>
-        <w:sym w:font="Wingdings" w:char="F0E0"/>
-      </w:r>
-      <w:r>
-        <w:rPr>
-          <w:rFonts w:ascii="Arial" w:eastAsia="Arial" w:hAnsi="Arial" w:cs="Arial"/>
-          <w:color w:val="000000"/>
-        </w:rPr>
-        <w:t xml:space="preserve"> For every </w:t>
-      </w:r>
-      <w:proofErr w:type="spellStart"/>
-      <w:proofErr w:type="gramStart"/>
-      <w:r>
-        <w:rPr>
-          <w:rFonts w:ascii="Arial" w:eastAsia="Arial" w:hAnsi="Arial" w:cs="Arial"/>
-          <w:color w:val="000000"/>
-        </w:rPr>
-        <w:t>getMove</w:t>
-      </w:r>
-      <w:proofErr w:type="spellEnd"/>
-      <w:r>
-        <w:rPr>
-          <w:rFonts w:ascii="Arial" w:eastAsia="Arial" w:hAnsi="Arial" w:cs="Arial"/>
-          <w:color w:val="000000"/>
-        </w:rPr>
-        <w:t>(</w:t>
-      </w:r>
-      <w:proofErr w:type="gramEnd"/>
-      <w:r>
-        <w:rPr>
-          <w:rFonts w:ascii="Arial" w:eastAsia="Arial" w:hAnsi="Arial" w:cs="Arial"/>
-          <w:color w:val="000000"/>
-        </w:rPr>
-        <w:t>) call we first check for all the valid moves, if putting opponent’s mark at one of those positions makes the opponent to win if we find such a position we immediately move to that position.</w:t>
-      </w:r>
-      <w:r>
-        <w:rPr>
-          <w:rFonts w:ascii="Arial" w:eastAsia="Arial" w:hAnsi="Arial" w:cs="Arial"/>
+        <w:pStyle w:val="Normal"/>
+        <w:widowControl w:val="false"/>
+        <w:pBdr/>
+        <w:spacing w:before="80" w:after="0"/>
+        <w:rPr>
+          <w:rFonts w:ascii="Arial" w:hAnsi="Arial" w:eastAsia="Arial" w:cs="Arial"/>
+          <w:color w:val="000000"/>
+        </w:rPr>
+      </w:pPr>
+      <w:r>
+        <w:rPr>
+          <w:rFonts w:eastAsia="Wingdings" w:cs="Wingdings" w:ascii="Wingdings" w:hAnsi="Wingdings"/>
+          <w:color w:val="000000"/>
+        </w:rPr>
+        <w:t></w:t>
+      </w:r>
+      <w:r>
+        <w:rPr>
+          <w:rFonts w:eastAsia="Arial" w:cs="Arial" w:ascii="Arial" w:hAnsi="Arial"/>
           <w:color w:val="000000"/>
         </w:rPr>
         <w:t xml:space="preserve"> </w:t>
       </w:r>
       <w:r>
         <w:rPr>
-          <w:rFonts w:ascii="Arial" w:eastAsia="Arial" w:hAnsi="Arial" w:cs="Arial"/>
-          <w:color w:val="000000"/>
-        </w:rPr>
-        <w:t xml:space="preserve">If </w:t>
-      </w:r>
-      <w:r>
-        <w:rPr>
-          <w:rFonts w:ascii="Arial" w:eastAsia="Arial" w:hAnsi="Arial" w:cs="Arial"/>
-          <w:color w:val="000000"/>
-        </w:rPr>
-        <w:t>not,</w:t>
-      </w:r>
-      <w:r>
-        <w:rPr>
-          <w:rFonts w:ascii="Arial" w:eastAsia="Arial" w:hAnsi="Arial" w:cs="Arial"/>
-          <w:color w:val="000000"/>
-        </w:rPr>
-        <w:t xml:space="preserve"> then we need to choose the position to move to wisely by a heuristic which is different cases where gravity is on and off as follows:</w:t>
+          <w:rFonts w:eastAsia="Arial" w:cs="Arial" w:ascii="Arial" w:hAnsi="Arial"/>
+          <w:color w:val="000000"/>
+        </w:rPr>
+        <w:t>For every getMove() call we first check for all the valid moves, if putting opponent’s mark at one of those positions makes the opponent to win if we find such a position we immediately move to that position. If not, then we need to choose the position to move to wisely by a heuristic which is different cases where gravity is on and off as follows:</w:t>
       </w:r>
     </w:p>
     <w:p>
       <w:pPr>
-        <w:widowControl w:val="0"/>
-        <w:pBdr>
-          <w:top w:val="nil"/>
-          <w:left w:val="nil"/>
-          <w:bottom w:val="nil"/>
-          <w:right w:val="nil"/>
-          <w:between w:val="nil"/>
-        </w:pBdr>
-        <w:spacing w:before="80"/>
-        <w:rPr>
-          <w:rFonts w:ascii="Arial" w:eastAsia="Arial" w:hAnsi="Arial" w:cs="Arial"/>
-          <w:color w:val="000000"/>
-        </w:rPr>
-      </w:pPr>
-      <w:r>
-        <w:rPr>
-          <w:rFonts w:ascii="Arial" w:eastAsia="Arial" w:hAnsi="Arial" w:cs="Arial"/>
+        <w:pStyle w:val="Normal"/>
+        <w:widowControl w:val="false"/>
+        <w:pBdr/>
+        <w:spacing w:before="80" w:after="0"/>
+        <w:rPr>
+          <w:rFonts w:ascii="Arial" w:hAnsi="Arial" w:eastAsia="Arial" w:cs="Arial"/>
+          <w:color w:val="000000"/>
+        </w:rPr>
+      </w:pPr>
+      <w:r>
+        <w:rPr>
+          <w:rFonts w:eastAsia="Arial" w:cs="Arial" w:ascii="Arial" w:hAnsi="Arial"/>
           <w:b/>
           <w:bCs/>
           <w:color w:val="000000"/>
@@ -428,14 +325,14 @@
       </w:r>
       <w:r>
         <w:rPr>
-          <w:rFonts w:ascii="Arial" w:eastAsia="Arial" w:hAnsi="Arial" w:cs="Arial"/>
+          <w:rFonts w:eastAsia="Arial" w:cs="Arial" w:ascii="Arial" w:hAnsi="Arial"/>
           <w:color w:val="000000"/>
         </w:rPr>
         <w:t xml:space="preserve"> We understood that the possible move for us are restricted to the number of columns. So, we maintained a list of possible value of row for each column </w:t>
       </w:r>
       <w:r>
         <w:rPr>
-          <w:rFonts w:ascii="Arial" w:eastAsia="Arial" w:hAnsi="Arial" w:cs="Arial"/>
+          <w:rFonts w:eastAsia="Arial" w:cs="Arial" w:ascii="Arial" w:hAnsi="Arial"/>
           <w:bCs/>
           <w:color w:val="000000"/>
         </w:rPr>
@@ -443,85 +340,31 @@
       </w:r>
       <w:r>
         <w:rPr>
-          <w:rFonts w:ascii="Arial" w:eastAsia="Arial" w:hAnsi="Arial" w:cs="Arial"/>
-          <w:color w:val="000000"/>
-        </w:rPr>
-        <w:t xml:space="preserve"> gives us possible moves</w:t>
-      </w:r>
-      <w:r>
-        <w:rPr>
-          <w:rFonts w:ascii="Arial" w:eastAsia="Arial" w:hAnsi="Arial" w:cs="Arial"/>
-          <w:color w:val="000000"/>
-        </w:rPr>
-        <w:t xml:space="preserve"> </w:t>
-      </w:r>
-      <w:r>
-        <w:rPr>
-          <w:rFonts w:ascii="Arial" w:eastAsia="Arial" w:hAnsi="Arial" w:cs="Arial"/>
-          <w:color w:val="000000"/>
-        </w:rPr>
-        <w:t>(col</w:t>
-      </w:r>
-      <w:r>
-        <w:rPr>
-          <w:rFonts w:ascii="Arial" w:eastAsia="Arial" w:hAnsi="Arial" w:cs="Arial"/>
-          <w:color w:val="000000"/>
-        </w:rPr>
-        <w:t xml:space="preserve">, </w:t>
-      </w:r>
-      <w:r>
-        <w:rPr>
-          <w:rFonts w:ascii="Arial" w:eastAsia="Arial" w:hAnsi="Arial" w:cs="Arial"/>
-          <w:color w:val="000000"/>
-        </w:rPr>
-        <w:t>row) to evaluate. Maximum moves that we need to evaluate and compare are less than or equal to number of columns in the board. We evaluate these positions</w:t>
-      </w:r>
-      <w:r>
-        <w:rPr>
-          <w:rFonts w:ascii="Arial" w:eastAsia="Arial" w:hAnsi="Arial" w:cs="Arial"/>
-          <w:color w:val="000000"/>
-        </w:rPr>
-        <w:t xml:space="preserve"> by increasing their desirability</w:t>
-      </w:r>
-      <w:r>
-        <w:rPr>
-          <w:rFonts w:ascii="Arial" w:eastAsia="Arial" w:hAnsi="Arial" w:cs="Arial"/>
-          <w:color w:val="000000"/>
-        </w:rPr>
-        <w:t xml:space="preserve"> based o</w:t>
-      </w:r>
-      <w:r>
-        <w:rPr>
-          <w:rFonts w:ascii="Arial" w:eastAsia="Arial" w:hAnsi="Arial" w:cs="Arial"/>
-          <w:color w:val="000000"/>
-        </w:rPr>
-        <w:t>n the following rule:</w:t>
+          <w:rFonts w:eastAsia="Arial" w:cs="Arial" w:ascii="Arial" w:hAnsi="Arial"/>
+          <w:color w:val="000000"/>
+        </w:rPr>
+        <w:t xml:space="preserve"> gives us possible moves (col, row) to evaluate. Maximum moves that we need to evaluate and compare are less than or equal to number of columns in the board. We evaluate these positions by increasing their desirability based on the following rule:</w:t>
       </w:r>
     </w:p>
     <w:p>
       <w:pPr>
         <w:pStyle w:val="ListParagraph"/>
-        <w:widowControl w:val="0"/>
+        <w:widowControl w:val="false"/>
         <w:numPr>
           <w:ilvl w:val="0"/>
           <w:numId w:val="1"/>
         </w:numPr>
-        <w:pBdr>
-          <w:top w:val="nil"/>
-          <w:left w:val="nil"/>
-          <w:bottom w:val="nil"/>
-          <w:right w:val="nil"/>
-          <w:between w:val="nil"/>
-        </w:pBdr>
-        <w:spacing w:before="80"/>
-        <w:rPr>
-          <w:rFonts w:ascii="Arial" w:eastAsia="Arial" w:hAnsi="Arial" w:cs="Arial"/>
-          <w:color w:val="000000"/>
-        </w:rPr>
-      </w:pPr>
-      <w:r>
-        <w:rPr>
-          <w:rFonts w:ascii="Arial" w:eastAsia="Arial" w:hAnsi="Arial" w:cs="Arial"/>
+        <w:pBdr/>
+        <w:spacing w:before="80" w:after="0"/>
+        <w:contextualSpacing/>
+        <w:rPr>
+          <w:rFonts w:ascii="Arial" w:hAnsi="Arial" w:eastAsia="Arial" w:cs="Arial"/>
+          <w:color w:val="000000"/>
+        </w:rPr>
+      </w:pPr>
+      <w:r>
+        <w:rPr>
+          <w:rFonts w:eastAsia="Arial" w:cs="Arial" w:ascii="Arial" w:hAnsi="Arial"/>
           <w:color w:val="000000"/>
         </w:rPr>
         <w:t>If we are blocking opponent’s mark on both left and right of the cell increase desirability of position by 2. If we only block on left or right increase by 1.</w:t>
@@ -530,27 +373,22 @@
     <w:p>
       <w:pPr>
         <w:pStyle w:val="ListParagraph"/>
-        <w:widowControl w:val="0"/>
+        <w:widowControl w:val="false"/>
         <w:numPr>
           <w:ilvl w:val="0"/>
           <w:numId w:val="1"/>
         </w:numPr>
-        <w:pBdr>
-          <w:top w:val="nil"/>
-          <w:left w:val="nil"/>
-          <w:bottom w:val="nil"/>
-          <w:right w:val="nil"/>
-          <w:between w:val="nil"/>
-        </w:pBdr>
-        <w:spacing w:before="80"/>
-        <w:rPr>
-          <w:rFonts w:ascii="Arial" w:eastAsia="Arial" w:hAnsi="Arial" w:cs="Arial"/>
-          <w:color w:val="000000"/>
-        </w:rPr>
-      </w:pPr>
-      <w:r>
-        <w:rPr>
-          <w:rFonts w:ascii="Arial" w:eastAsia="Arial" w:hAnsi="Arial" w:cs="Arial"/>
+        <w:pBdr/>
+        <w:spacing w:before="80" w:after="0"/>
+        <w:contextualSpacing/>
+        <w:rPr>
+          <w:rFonts w:ascii="Arial" w:hAnsi="Arial" w:eastAsia="Arial" w:cs="Arial"/>
+          <w:color w:val="000000"/>
+        </w:rPr>
+      </w:pPr>
+      <w:r>
+        <w:rPr>
+          <w:rFonts w:eastAsia="Arial" w:cs="Arial" w:ascii="Arial" w:hAnsi="Arial"/>
           <w:color w:val="000000"/>
         </w:rPr>
         <w:t>Opposite to above point if have our mark on both left and right and can connect the two by choosing this cell as our move then increase desirability by 4. And if only either of left and right is our mark then increase it by 3.</w:t>
@@ -559,63 +397,46 @@
     <w:p>
       <w:pPr>
         <w:pStyle w:val="ListParagraph"/>
-        <w:widowControl w:val="0"/>
+        <w:widowControl w:val="false"/>
         <w:numPr>
           <w:ilvl w:val="0"/>
           <w:numId w:val="1"/>
         </w:numPr>
-        <w:pBdr>
-          <w:top w:val="nil"/>
-          <w:left w:val="nil"/>
-          <w:bottom w:val="nil"/>
-          <w:right w:val="nil"/>
-          <w:between w:val="nil"/>
-        </w:pBdr>
-        <w:spacing w:before="80"/>
-        <w:rPr>
-          <w:rFonts w:ascii="Arial" w:eastAsia="Arial" w:hAnsi="Arial" w:cs="Arial"/>
-          <w:color w:val="000000"/>
-        </w:rPr>
-      </w:pPr>
-      <w:r>
-        <w:rPr>
-          <w:rFonts w:ascii="Arial" w:eastAsia="Arial" w:hAnsi="Arial" w:cs="Arial"/>
-          <w:color w:val="000000"/>
-        </w:rPr>
-        <w:t xml:space="preserve">Similar to above points 1 and 2, we now consider diagonals from top-right to bottom-left and top-left to bottom-right. </w:t>
-      </w:r>
-      <w:r>
-        <w:rPr>
-          <w:rFonts w:ascii="Arial" w:eastAsia="Arial" w:hAnsi="Arial" w:cs="Arial"/>
-          <w:color w:val="000000"/>
-        </w:rPr>
-        <w:t>If we find that we can block both the marks diagonal to a position for opponent, then we increase the desirability of the move by 3 and if we can connect those for ourselves, we increase desirability by 5.</w:t>
+        <w:pBdr/>
+        <w:spacing w:before="80" w:after="0"/>
+        <w:contextualSpacing/>
+        <w:rPr>
+          <w:rFonts w:ascii="Arial" w:hAnsi="Arial" w:eastAsia="Arial" w:cs="Arial"/>
+          <w:color w:val="000000"/>
+        </w:rPr>
+      </w:pPr>
+      <w:r>
+        <w:rPr>
+          <w:rFonts w:eastAsia="Arial" w:cs="Arial" w:ascii="Arial" w:hAnsi="Arial"/>
+          <w:color w:val="000000"/>
+        </w:rPr>
+        <w:t>Similar to above points 1 and 2, we now consider diagonals from top-right to bottom-left and top-left to bottom-right. If we find that we can block both the marks diagonal to a position for opponent, then we increase the desirability of the move by 3 and if we can connect those for ourselves, we increase desirability by 5.</w:t>
       </w:r>
     </w:p>
     <w:p>
       <w:pPr>
         <w:pStyle w:val="ListParagraph"/>
-        <w:widowControl w:val="0"/>
+        <w:widowControl w:val="false"/>
         <w:numPr>
           <w:ilvl w:val="0"/>
           <w:numId w:val="1"/>
         </w:numPr>
-        <w:pBdr>
-          <w:top w:val="nil"/>
-          <w:left w:val="nil"/>
-          <w:bottom w:val="nil"/>
-          <w:right w:val="nil"/>
-          <w:between w:val="nil"/>
-        </w:pBdr>
-        <w:spacing w:before="80"/>
-        <w:rPr>
-          <w:rFonts w:ascii="Arial" w:eastAsia="Arial" w:hAnsi="Arial" w:cs="Arial"/>
-          <w:color w:val="000000"/>
-        </w:rPr>
-      </w:pPr>
-      <w:r>
-        <w:rPr>
-          <w:rFonts w:ascii="Arial" w:eastAsia="Arial" w:hAnsi="Arial" w:cs="Arial"/>
+        <w:pBdr/>
+        <w:spacing w:before="80" w:after="0"/>
+        <w:contextualSpacing/>
+        <w:rPr>
+          <w:rFonts w:ascii="Arial" w:hAnsi="Arial" w:eastAsia="Arial" w:cs="Arial"/>
+          <w:color w:val="000000"/>
+        </w:rPr>
+      </w:pPr>
+      <w:r>
+        <w:rPr>
+          <w:rFonts w:eastAsia="Arial" w:cs="Arial" w:ascii="Arial" w:hAnsi="Arial"/>
           <w:color w:val="000000"/>
         </w:rPr>
         <w:t>If only one of the top-left, bottom-right, top-right and bottom-left marks are blocked for opponent then we increase the desirability by 2 and if we can connect any one for ourselves, we increase desirability by 4.</w:t>
@@ -623,23 +444,18 @@
     </w:p>
     <w:p>
       <w:pPr>
-        <w:widowControl w:val="0"/>
-        <w:pBdr>
-          <w:top w:val="nil"/>
-          <w:left w:val="nil"/>
-          <w:bottom w:val="nil"/>
-          <w:right w:val="nil"/>
-          <w:between w:val="nil"/>
-        </w:pBdr>
-        <w:spacing w:before="80"/>
-        <w:rPr>
-          <w:rFonts w:ascii="Arial" w:eastAsia="Arial" w:hAnsi="Arial" w:cs="Arial"/>
-          <w:color w:val="000000"/>
-        </w:rPr>
-      </w:pPr>
-      <w:r>
-        <w:rPr>
-          <w:rFonts w:ascii="Arial" w:eastAsia="Arial" w:hAnsi="Arial" w:cs="Arial"/>
+        <w:pStyle w:val="Normal"/>
+        <w:widowControl w:val="false"/>
+        <w:pBdr/>
+        <w:spacing w:before="80" w:after="0"/>
+        <w:rPr>
+          <w:rFonts w:ascii="Arial" w:hAnsi="Arial" w:eastAsia="Arial" w:cs="Arial"/>
+          <w:color w:val="000000"/>
+        </w:rPr>
+      </w:pPr>
+      <w:r>
+        <w:rPr>
+          <w:rFonts w:eastAsia="Arial" w:cs="Arial" w:ascii="Arial" w:hAnsi="Arial"/>
           <w:color w:val="000000"/>
         </w:rPr>
         <w:t>The intuition for this heuristic function is to consider horizontal line, and both diagonals with respect to a particular possible move/cell. We want to increase our chances to win more than blocking the opponent and hence we the values increase as mentioned above.</w:t>
@@ -647,310 +463,478 @@
     </w:p>
     <w:p>
       <w:pPr>
-        <w:widowControl w:val="0"/>
-        <w:pBdr>
-          <w:top w:val="nil"/>
-          <w:left w:val="nil"/>
-          <w:bottom w:val="nil"/>
-          <w:right w:val="nil"/>
-          <w:between w:val="nil"/>
-        </w:pBdr>
-        <w:spacing w:before="80"/>
-        <w:rPr>
-          <w:rFonts w:ascii="Arial" w:eastAsia="Arial" w:hAnsi="Arial" w:cs="Arial"/>
-          <w:color w:val="000000"/>
-        </w:rPr>
-      </w:pPr>
-      <w:r>
-        <w:rPr>
-          <w:rFonts w:ascii="Arial" w:eastAsia="Arial" w:hAnsi="Arial" w:cs="Arial"/>
+        <w:pStyle w:val="Normal"/>
+        <w:widowControl w:val="false"/>
+        <w:pBdr/>
+        <w:spacing w:before="80" w:after="0"/>
+        <w:rPr>
+          <w:rFonts w:ascii="Arial" w:hAnsi="Arial" w:eastAsia="Arial" w:cs="Arial"/>
+          <w:color w:val="000000"/>
+        </w:rPr>
+      </w:pPr>
+      <w:r>
+        <w:rPr>
+          <w:rFonts w:eastAsia="Arial" w:cs="Arial" w:ascii="Arial" w:hAnsi="Arial"/>
           <w:b/>
           <w:bCs/>
           <w:color w:val="000000"/>
         </w:rPr>
-        <w:t>For Gravity O</w:t>
-      </w:r>
-      <w:r>
-        <w:rPr>
-          <w:rFonts w:ascii="Arial" w:eastAsia="Arial" w:hAnsi="Arial" w:cs="Arial"/>
-          <w:b/>
-          <w:bCs/>
-          <w:color w:val="000000"/>
-        </w:rPr>
-        <w:t>FF</w:t>
-      </w:r>
-      <w:r>
-        <w:rPr>
-          <w:rFonts w:ascii="Arial" w:eastAsia="Arial" w:hAnsi="Arial" w:cs="Arial"/>
-          <w:b/>
-          <w:bCs/>
-          <w:color w:val="000000"/>
-        </w:rPr>
-        <w:t>:</w:t>
+        <w:t xml:space="preserve">For Gravity OFF: </w:t>
+      </w:r>
+      <w:r>
+        <w:rPr>
+          <w:rFonts w:eastAsia="Arial" w:cs="Arial" w:ascii="Arial" w:hAnsi="Arial"/>
+          <w:b w:val="false"/>
+          <w:bCs w:val="false"/>
+          <w:color w:val="000000"/>
+        </w:rPr>
+        <w:t>With gravity on, we need to consider every cell as potential candidates for the next move. For each cell, we evaluate its desirability according to its all eight adjacent neighbors. Given that the board size is relatively small, it’s possible to compute for every cell within fairly short time. We evaluate these cells by increasing their desirability based on the similar rule as mentioned above, but we are playing more inaggressively, which will lead to more ties than winning. The evaluation function is based on the following rules:</w:t>
       </w:r>
     </w:p>
     <w:p>
       <w:pPr>
-        <w:widowControl w:val="0"/>
-        <w:pBdr>
-          <w:top w:val="nil"/>
-          <w:left w:val="nil"/>
-          <w:bottom w:val="nil"/>
-          <w:right w:val="nil"/>
-          <w:between w:val="nil"/>
-        </w:pBdr>
-        <w:spacing w:before="80"/>
-        <w:rPr>
-          <w:rFonts w:ascii="Arial" w:eastAsia="Arial" w:hAnsi="Arial" w:cs="Arial"/>
-          <w:color w:val="000000"/>
-        </w:rPr>
-      </w:pPr>
+        <w:pStyle w:val="Normal"/>
+        <w:widowControl w:val="false"/>
+        <w:pBdr/>
+        <w:spacing w:before="80" w:after="0"/>
+        <w:rPr>
+          <w:rFonts w:ascii="Arial" w:hAnsi="Arial" w:eastAsia="Arial" w:cs="Arial"/>
+          <w:color w:val="000000"/>
+        </w:rPr>
+      </w:pPr>
+      <w:r>
+        <w:rPr/>
+      </w:r>
     </w:p>
     <w:p>
       <w:pPr>
-        <w:widowControl w:val="0"/>
-        <w:pBdr>
-          <w:top w:val="nil"/>
-          <w:left w:val="nil"/>
-          <w:bottom w:val="nil"/>
-          <w:right w:val="nil"/>
-          <w:between w:val="nil"/>
-        </w:pBdr>
-        <w:spacing w:before="80"/>
-        <w:rPr>
-          <w:rFonts w:ascii="Arial" w:eastAsia="Arial" w:hAnsi="Arial" w:cs="Arial"/>
-          <w:color w:val="000000"/>
-        </w:rPr>
-      </w:pPr>
+        <w:pStyle w:val="ListParagraph"/>
+        <w:widowControl w:val="false"/>
+        <w:pBdr/>
+        <w:spacing w:before="80" w:after="0"/>
+        <w:ind w:hanging="0"/>
+        <w:contextualSpacing/>
+        <w:rPr>
+          <w:rFonts w:ascii="Arial" w:hAnsi="Arial" w:eastAsia="Arial" w:cs="Arial"/>
+          <w:color w:val="000000"/>
+        </w:rPr>
+      </w:pPr>
+      <w:r>
+        <w:rPr>
+          <w:rFonts w:eastAsia="Arial" w:cs="Arial" w:ascii="Arial" w:hAnsi="Arial"/>
+          <w:color w:val="000000"/>
+        </w:rPr>
+        <w:t xml:space="preserve">1)  </w:t>
+      </w:r>
+      <w:r>
+        <w:rPr>
+          <w:rFonts w:eastAsia="Arial" w:cs="Arial" w:ascii="Arial" w:hAnsi="Arial"/>
+          <w:color w:val="000000"/>
+        </w:rPr>
+        <w:t xml:space="preserve">If we are blocking opponent’s mark on both left and right of the cell increase desirability of position by </w:t>
+      </w:r>
+      <w:r>
+        <w:rPr>
+          <w:rFonts w:eastAsia="Arial" w:cs="Arial" w:ascii="Arial" w:hAnsi="Arial"/>
+          <w:color w:val="000000"/>
+        </w:rPr>
+        <w:t>4</w:t>
+      </w:r>
+      <w:r>
+        <w:rPr>
+          <w:rFonts w:eastAsia="Arial" w:cs="Arial" w:ascii="Arial" w:hAnsi="Arial"/>
+          <w:color w:val="000000"/>
+        </w:rPr>
+        <w:t xml:space="preserve">. If we only block on left or right increase by </w:t>
+      </w:r>
+      <w:r>
+        <w:rPr>
+          <w:rFonts w:eastAsia="Arial" w:cs="Arial" w:ascii="Arial" w:hAnsi="Arial"/>
+          <w:color w:val="000000"/>
+        </w:rPr>
+        <w:t>3</w:t>
+      </w:r>
+      <w:r>
+        <w:rPr>
+          <w:rFonts w:eastAsia="Arial" w:cs="Arial" w:ascii="Arial" w:hAnsi="Arial"/>
+          <w:color w:val="000000"/>
+        </w:rPr>
+        <w:t>.</w:t>
+      </w:r>
     </w:p>
     <w:p>
       <w:pPr>
-        <w:widowControl w:val="0"/>
-        <w:pBdr>
-          <w:top w:val="nil"/>
-          <w:left w:val="nil"/>
-          <w:bottom w:val="nil"/>
-          <w:right w:val="nil"/>
-          <w:between w:val="nil"/>
-        </w:pBdr>
-        <w:spacing w:before="80"/>
-        <w:rPr>
-          <w:rFonts w:ascii="Arial" w:eastAsia="Arial" w:hAnsi="Arial" w:cs="Arial"/>
-          <w:color w:val="000000"/>
-        </w:rPr>
-      </w:pPr>
+        <w:pStyle w:val="ListParagraph"/>
+        <w:widowControl w:val="false"/>
+        <w:pBdr/>
+        <w:spacing w:before="80" w:after="0"/>
+        <w:ind w:hanging="0"/>
+        <w:contextualSpacing/>
+        <w:rPr>
+          <w:rFonts w:ascii="Arial" w:hAnsi="Arial" w:eastAsia="Arial" w:cs="Arial"/>
+          <w:color w:val="000000"/>
+        </w:rPr>
+      </w:pPr>
+      <w:r>
+        <w:rPr>
+          <w:rFonts w:eastAsia="Arial" w:cs="Arial" w:ascii="Arial" w:hAnsi="Arial"/>
+          <w:color w:val="000000"/>
+        </w:rPr>
+        <w:t xml:space="preserve">2) </w:t>
+      </w:r>
+      <w:r>
+        <w:rPr>
+          <w:rFonts w:eastAsia="Arial" w:cs="Arial" w:ascii="Arial" w:hAnsi="Arial"/>
+          <w:color w:val="000000"/>
+        </w:rPr>
+        <w:t xml:space="preserve">Opposite to above point if have our mark on both left and right and can connect the two by choosing this cell as our move then increase desirability by </w:t>
+      </w:r>
+      <w:r>
+        <w:rPr>
+          <w:rFonts w:eastAsia="Arial" w:cs="Arial" w:ascii="Arial" w:hAnsi="Arial"/>
+          <w:color w:val="000000"/>
+        </w:rPr>
+        <w:t>2</w:t>
+      </w:r>
+      <w:r>
+        <w:rPr>
+          <w:rFonts w:eastAsia="Arial" w:cs="Arial" w:ascii="Arial" w:hAnsi="Arial"/>
+          <w:color w:val="000000"/>
+        </w:rPr>
+        <w:t xml:space="preserve">. And if only either of left and right is our mark then increase it by </w:t>
+      </w:r>
+      <w:r>
+        <w:rPr>
+          <w:rFonts w:eastAsia="Arial" w:cs="Arial" w:ascii="Arial" w:hAnsi="Arial"/>
+          <w:color w:val="000000"/>
+        </w:rPr>
+        <w:t>1</w:t>
+      </w:r>
+      <w:r>
+        <w:rPr>
+          <w:rFonts w:eastAsia="Arial" w:cs="Arial" w:ascii="Arial" w:hAnsi="Arial"/>
+          <w:color w:val="000000"/>
+        </w:rPr>
+        <w:t>.</w:t>
+      </w:r>
     </w:p>
     <w:p>
       <w:pPr>
-        <w:widowControl w:val="0"/>
-        <w:pBdr>
-          <w:top w:val="nil"/>
-          <w:left w:val="nil"/>
-          <w:bottom w:val="nil"/>
-          <w:right w:val="nil"/>
-          <w:between w:val="nil"/>
-        </w:pBdr>
-        <w:spacing w:before="80"/>
-        <w:rPr>
-          <w:rFonts w:ascii="Arial" w:eastAsia="Arial" w:hAnsi="Arial" w:cs="Arial"/>
-          <w:color w:val="000000"/>
-        </w:rPr>
-      </w:pPr>
-      <w:bookmarkStart w:id="0" w:name="_GoBack"/>
-      <w:bookmarkEnd w:id="0"/>
+        <w:pStyle w:val="ListParagraph"/>
+        <w:widowControl w:val="false"/>
+        <w:pBdr/>
+        <w:spacing w:before="80" w:after="0"/>
+        <w:ind w:hanging="0"/>
+        <w:contextualSpacing/>
+        <w:rPr>
+          <w:rFonts w:ascii="Arial" w:hAnsi="Arial" w:eastAsia="Arial" w:cs="Arial"/>
+          <w:color w:val="000000"/>
+        </w:rPr>
+      </w:pPr>
+      <w:r>
+        <w:rPr>
+          <w:rFonts w:eastAsia="Arial" w:cs="Arial" w:ascii="Arial" w:hAnsi="Arial"/>
+          <w:color w:val="000000"/>
+        </w:rPr>
+        <w:t>3)</w:t>
+      </w:r>
+      <w:r>
+        <w:rPr>
+          <w:rFonts w:eastAsia="Arial" w:cs="Arial" w:ascii="Arial" w:hAnsi="Arial"/>
+          <w:color w:val="000000"/>
+        </w:rPr>
+        <w:t xml:space="preserve">Similar to above points 1 and 2, we now consider </w:t>
+      </w:r>
+      <w:r>
+        <w:rPr>
+          <w:rFonts w:eastAsia="Arial" w:cs="Arial" w:ascii="Arial" w:hAnsi="Arial"/>
+          <w:color w:val="000000"/>
+        </w:rPr>
+        <w:t>top and bottom cells for the potential move.  The heuristic values are the same as left-right ones.</w:t>
+      </w:r>
     </w:p>
     <w:p>
       <w:pPr>
-        <w:widowControl w:val="0"/>
-        <w:pBdr>
-          <w:top w:val="nil"/>
-          <w:left w:val="nil"/>
-          <w:bottom w:val="nil"/>
-          <w:right w:val="nil"/>
-          <w:between w:val="nil"/>
-        </w:pBdr>
-        <w:spacing w:before="80"/>
-        <w:rPr>
-          <w:rFonts w:ascii="Arial" w:eastAsia="Arial" w:hAnsi="Arial" w:cs="Arial"/>
-          <w:color w:val="000000"/>
-        </w:rPr>
-      </w:pPr>
+        <w:pStyle w:val="ListParagraph"/>
+        <w:widowControl w:val="false"/>
+        <w:numPr>
+          <w:ilvl w:val="0"/>
+          <w:numId w:val="0"/>
+        </w:numPr>
+        <w:pBdr/>
+        <w:spacing w:before="80" w:after="0"/>
+        <w:ind w:left="2880" w:hanging="0"/>
+        <w:contextualSpacing/>
+        <w:rPr>
+          <w:rFonts w:ascii="Arial" w:hAnsi="Arial" w:eastAsia="Arial" w:cs="Arial"/>
+          <w:color w:val="000000"/>
+        </w:rPr>
+      </w:pPr>
+      <w:r>
+        <w:rPr>
+          <w:rFonts w:eastAsia="Arial" w:cs="Arial" w:ascii="Arial" w:hAnsi="Arial"/>
+          <w:color w:val="000000"/>
+        </w:rPr>
+        <w:t xml:space="preserve">4) </w:t>
+      </w:r>
+      <w:r>
+        <w:rPr>
+          <w:rFonts w:eastAsia="Arial" w:cs="Arial" w:ascii="Arial" w:hAnsi="Arial"/>
+          <w:color w:val="000000"/>
+        </w:rPr>
+        <w:t xml:space="preserve">Similar to above points 1 and 2, we now consider diagonals from top-right to bottom-left and top-left to bottom-right. If we find that we can block both the marks diagonal to a position for opponent, then we increase the desirability of the move by </w:t>
+      </w:r>
+      <w:r>
+        <w:rPr>
+          <w:rFonts w:eastAsia="Arial" w:cs="Arial" w:ascii="Arial" w:hAnsi="Arial"/>
+          <w:color w:val="000000"/>
+        </w:rPr>
+        <w:t>4</w:t>
+      </w:r>
+      <w:r>
+        <w:rPr>
+          <w:rFonts w:eastAsia="Arial" w:cs="Arial" w:ascii="Arial" w:hAnsi="Arial"/>
+          <w:color w:val="000000"/>
+        </w:rPr>
+        <w:t xml:space="preserve"> and if we can connect those for ourselves, we increase desirability by </w:t>
+      </w:r>
+      <w:r>
+        <w:rPr>
+          <w:rFonts w:eastAsia="Arial" w:cs="Arial" w:ascii="Arial" w:hAnsi="Arial"/>
+          <w:color w:val="000000"/>
+        </w:rPr>
+        <w:t>2</w:t>
+      </w:r>
+      <w:r>
+        <w:rPr>
+          <w:rFonts w:eastAsia="Arial" w:cs="Arial" w:ascii="Arial" w:hAnsi="Arial"/>
+          <w:color w:val="000000"/>
+        </w:rPr>
+        <w:t>.</w:t>
+      </w:r>
     </w:p>
     <w:p>
       <w:pPr>
-        <w:widowControl w:val="0"/>
-        <w:pBdr>
-          <w:top w:val="nil"/>
-          <w:left w:val="nil"/>
-          <w:bottom w:val="nil"/>
-          <w:right w:val="nil"/>
-          <w:between w:val="nil"/>
-        </w:pBdr>
-        <w:spacing w:before="80"/>
-        <w:rPr>
-          <w:rFonts w:ascii="Arial" w:eastAsia="Arial" w:hAnsi="Arial" w:cs="Arial"/>
-          <w:b/>
-          <w:color w:val="000000"/>
-        </w:rPr>
-      </w:pPr>
-      <w:r>
-        <w:rPr>
-          <w:rFonts w:ascii="Arial" w:eastAsia="Arial" w:hAnsi="Arial" w:cs="Arial"/>
-          <w:b/>
-          <w:color w:val="000000"/>
-        </w:rPr>
-        <w:lastRenderedPageBreak/>
-        <w:t>II. In about 1/4 page of text, describe problems you encountered and how you solved them.</w:t>
+        <w:pStyle w:val="ListParagraph"/>
+        <w:widowControl w:val="false"/>
+        <w:numPr>
+          <w:ilvl w:val="0"/>
+          <w:numId w:val="0"/>
+        </w:numPr>
+        <w:pBdr/>
+        <w:spacing w:before="80" w:after="0"/>
+        <w:ind w:left="720" w:hanging="0"/>
+        <w:contextualSpacing/>
+        <w:rPr>
+          <w:rFonts w:ascii="Arial" w:hAnsi="Arial" w:eastAsia="Arial" w:cs="Arial"/>
+          <w:color w:val="000000"/>
+        </w:rPr>
+      </w:pPr>
+      <w:r>
+        <w:rPr>
+          <w:rFonts w:eastAsia="Arial" w:cs="Arial" w:ascii="Arial" w:hAnsi="Arial"/>
+          <w:color w:val="000000"/>
+        </w:rPr>
+        <w:t xml:space="preserve">5) </w:t>
+      </w:r>
+      <w:r>
+        <w:rPr>
+          <w:rFonts w:eastAsia="Arial" w:cs="Arial" w:ascii="Arial" w:hAnsi="Arial"/>
+          <w:color w:val="000000"/>
+        </w:rPr>
+        <w:t xml:space="preserve">If only one of the top-left, bottom-right, top-right and bottom-left marks are blocked for opponent then we increase the desirability by </w:t>
+      </w:r>
+      <w:r>
+        <w:rPr>
+          <w:rFonts w:eastAsia="Arial" w:cs="Arial" w:ascii="Arial" w:hAnsi="Arial"/>
+          <w:color w:val="000000"/>
+        </w:rPr>
+        <w:t>3</w:t>
+      </w:r>
+      <w:r>
+        <w:rPr>
+          <w:rFonts w:eastAsia="Arial" w:cs="Arial" w:ascii="Arial" w:hAnsi="Arial"/>
+          <w:color w:val="000000"/>
+        </w:rPr>
+        <w:t xml:space="preserve"> and if we can connect any one for ourselves, we increase desirability by </w:t>
+      </w:r>
+      <w:r>
+        <w:rPr>
+          <w:rFonts w:eastAsia="Arial" w:cs="Arial" w:ascii="Arial" w:hAnsi="Arial"/>
+          <w:color w:val="000000"/>
+        </w:rPr>
+        <w:t>1</w:t>
+      </w:r>
+      <w:r>
+        <w:rPr>
+          <w:rFonts w:eastAsia="Arial" w:cs="Arial" w:ascii="Arial" w:hAnsi="Arial"/>
+          <w:color w:val="000000"/>
+        </w:rPr>
+        <w:t>.</w:t>
       </w:r>
     </w:p>
     <w:p>
       <w:pPr>
-        <w:widowControl w:val="0"/>
-        <w:pBdr>
-          <w:top w:val="nil"/>
-          <w:left w:val="nil"/>
-          <w:bottom w:val="nil"/>
-          <w:right w:val="nil"/>
-          <w:between w:val="nil"/>
-        </w:pBdr>
-        <w:spacing w:before="80"/>
-        <w:rPr>
-          <w:rFonts w:ascii="Arial" w:eastAsia="Arial" w:hAnsi="Arial" w:cs="Arial"/>
-          <w:bCs/>
-          <w:color w:val="000000"/>
-        </w:rPr>
-      </w:pPr>
-      <w:r>
-        <w:rPr>
-          <w:rFonts w:ascii="Arial" w:eastAsia="Arial" w:hAnsi="Arial" w:cs="Arial"/>
-          <w:b/>
-          <w:color w:val="000000"/>
-        </w:rPr>
-        <w:sym w:font="Wingdings" w:char="F0E0"/>
-      </w:r>
-      <w:r>
-        <w:rPr>
-          <w:rFonts w:ascii="Arial" w:eastAsia="Arial" w:hAnsi="Arial" w:cs="Arial"/>
-          <w:b/>
-          <w:color w:val="000000"/>
-        </w:rPr>
-        <w:t xml:space="preserve"> </w:t>
-      </w:r>
-      <w:r>
-        <w:rPr>
-          <w:rFonts w:ascii="Arial" w:eastAsia="Arial" w:hAnsi="Arial" w:cs="Arial"/>
-          <w:bCs/>
-          <w:color w:val="000000"/>
-        </w:rPr>
-        <w:t>We had to struggle setting up the python environment during first project, we realized it was due to incompatible version of python and so we installed the exact version of python recommended which solved this problem.</w:t>
+        <w:pStyle w:val="Normal"/>
+        <w:widowControl w:val="false"/>
+        <w:pBdr/>
+        <w:spacing w:before="80" w:after="0"/>
+        <w:rPr>
+          <w:rFonts w:ascii="Arial" w:hAnsi="Arial" w:eastAsia="Arial" w:cs="Arial"/>
+          <w:color w:val="000000"/>
+        </w:rPr>
+      </w:pPr>
+      <w:r>
+        <w:rPr>
+          <w:rFonts w:eastAsia="Arial" w:cs="Arial" w:ascii="Arial" w:hAnsi="Arial"/>
+          <w:color w:val="000000"/>
+        </w:rPr>
       </w:r>
     </w:p>
     <w:p>
       <w:pPr>
-        <w:widowControl w:val="0"/>
-        <w:pBdr>
-          <w:top w:val="nil"/>
-          <w:left w:val="nil"/>
-          <w:bottom w:val="nil"/>
-          <w:right w:val="nil"/>
-          <w:between w:val="nil"/>
-        </w:pBdr>
-        <w:spacing w:before="80"/>
-        <w:rPr>
-          <w:rFonts w:ascii="Arial" w:eastAsia="Arial" w:hAnsi="Arial" w:cs="Arial"/>
-          <w:bCs/>
-          <w:color w:val="000000"/>
-        </w:rPr>
-      </w:pPr>
-      <w:r>
-        <w:rPr>
-          <w:rFonts w:ascii="Arial" w:eastAsia="Arial" w:hAnsi="Arial" w:cs="Arial"/>
-          <w:bCs/>
-          <w:color w:val="000000"/>
-        </w:rPr>
-        <w:t xml:space="preserve">We also came across the difficulty of coming up with a good way to evaluate a position better by setting the weights/desirability of a position in a given state. We solved this by taking inspiration </w:t>
-      </w:r>
-      <w:r>
-        <w:rPr>
-          <w:rFonts w:ascii="Arial" w:eastAsia="Arial" w:hAnsi="Arial" w:cs="Arial"/>
-          <w:bCs/>
-          <w:color w:val="000000"/>
-        </w:rPr>
-        <w:t>from the way we play tic tac toe and experimenting with different weights and comparing the results for all the tests using self-implemented test script.</w:t>
+        <w:pStyle w:val="Normal"/>
+        <w:widowControl w:val="false"/>
+        <w:pBdr/>
+        <w:spacing w:before="80" w:after="0"/>
+        <w:rPr>
+          <w:rFonts w:ascii="Arial" w:hAnsi="Arial" w:eastAsia="Arial" w:cs="Arial"/>
+          <w:b/>
+          <w:b/>
+          <w:color w:val="000000"/>
+        </w:rPr>
+      </w:pPr>
+      <w:r>
+        <w:rPr>
+          <w:rFonts w:eastAsia="Arial" w:cs="Arial" w:ascii="Arial" w:hAnsi="Arial"/>
+          <w:b/>
+          <w:color w:val="000000"/>
+        </w:rPr>
+        <w:t>II. In about 1/4 page of text, describe problems you encountered and how you solved them.</w:t>
       </w:r>
     </w:p>
     <w:p>
       <w:pPr>
-        <w:widowControl w:val="0"/>
-        <w:pBdr>
-          <w:top w:val="nil"/>
-          <w:left w:val="nil"/>
-          <w:bottom w:val="nil"/>
-          <w:right w:val="nil"/>
-          <w:between w:val="nil"/>
-        </w:pBdr>
-        <w:spacing w:before="80"/>
-        <w:rPr>
-          <w:rFonts w:ascii="Arial" w:eastAsia="Arial" w:hAnsi="Arial" w:cs="Arial"/>
-          <w:color w:val="000000"/>
-        </w:rPr>
-      </w:pPr>
+        <w:pStyle w:val="Normal"/>
+        <w:widowControl w:val="false"/>
+        <w:pBdr/>
+        <w:spacing w:before="80" w:after="0"/>
+        <w:rPr>
+          <w:rFonts w:ascii="Arial" w:hAnsi="Arial" w:eastAsia="Arial" w:cs="Arial"/>
+          <w:bCs/>
+          <w:color w:val="000000"/>
+        </w:rPr>
+      </w:pPr>
+      <w:r>
+        <w:rPr>
+          <w:rFonts w:eastAsia="Wingdings" w:cs="Wingdings" w:ascii="Wingdings" w:hAnsi="Wingdings"/>
+          <w:b/>
+          <w:color w:val="000000"/>
+        </w:rPr>
+        <w:t></w:t>
+      </w:r>
+      <w:r>
+        <w:rPr>
+          <w:rFonts w:eastAsia="Arial" w:cs="Arial" w:ascii="Arial" w:hAnsi="Arial"/>
+          <w:b/>
+          <w:color w:val="000000"/>
+        </w:rPr>
+        <w:t xml:space="preserve"> </w:t>
+      </w:r>
+      <w:r>
+        <w:rPr>
+          <w:rFonts w:eastAsia="Arial" w:cs="Arial" w:ascii="Arial" w:hAnsi="Arial"/>
+          <w:bCs/>
+          <w:color w:val="000000"/>
+        </w:rPr>
+        <w:t>We had to struggle setting up the python environment during first project, we realized it was due to incompatible version of python and so we installed the exact version of python recommended which solved this problem.</w:t>
+      </w:r>
     </w:p>
     <w:p>
       <w:pPr>
-        <w:widowControl w:val="0"/>
-        <w:pBdr>
-          <w:top w:val="nil"/>
-          <w:left w:val="nil"/>
-          <w:bottom w:val="nil"/>
-          <w:right w:val="nil"/>
-          <w:between w:val="nil"/>
-        </w:pBdr>
-        <w:spacing w:before="80"/>
-        <w:rPr>
-          <w:rFonts w:ascii="Arial" w:eastAsia="Arial" w:hAnsi="Arial" w:cs="Arial"/>
-          <w:b/>
-          <w:color w:val="000000"/>
-        </w:rPr>
-      </w:pPr>
-      <w:r>
-        <w:rPr>
-          <w:rFonts w:ascii="Arial" w:eastAsia="Arial" w:hAnsi="Arial" w:cs="Arial"/>
-          <w:b/>
-          <w:color w:val="000000"/>
-        </w:rPr>
-        <w:t>III. In about 1/4 page of text, provide suggestions for improving this project.</w:t>
+        <w:pStyle w:val="Normal"/>
+        <w:widowControl w:val="false"/>
+        <w:pBdr/>
+        <w:spacing w:before="80" w:after="0"/>
+        <w:rPr>
+          <w:rFonts w:ascii="Arial" w:hAnsi="Arial" w:eastAsia="Arial" w:cs="Arial"/>
+          <w:bCs/>
+          <w:color w:val="000000"/>
+        </w:rPr>
+      </w:pPr>
+      <w:r>
+        <w:rPr>
+          <w:rFonts w:eastAsia="Arial" w:cs="Arial" w:ascii="Arial" w:hAnsi="Arial"/>
+          <w:bCs/>
+          <w:color w:val="000000"/>
+        </w:rPr>
+        <w:t>We also came across the difficulty of coming up with a good way to evaluate a position better by setting the weights/desirability of a position in a given state. We solved this by taking inspiration from the way we play tic tac toe and experimenting with different weights and comparing the results for all the tests using self-implemented test script.</w:t>
       </w:r>
     </w:p>
     <w:p>
       <w:pPr>
-        <w:widowControl w:val="0"/>
-        <w:pBdr>
-          <w:top w:val="nil"/>
-          <w:left w:val="nil"/>
-          <w:bottom w:val="nil"/>
-          <w:right w:val="nil"/>
-          <w:between w:val="nil"/>
-        </w:pBdr>
-        <w:spacing w:before="80"/>
-        <w:rPr>
-          <w:rFonts w:ascii="Arial" w:eastAsia="Arial" w:hAnsi="Arial" w:cs="Arial"/>
+        <w:pStyle w:val="Normal"/>
+        <w:widowControl w:val="false"/>
+        <w:pBdr/>
+        <w:spacing w:before="80" w:after="0"/>
+        <w:rPr>
+          <w:rFonts w:ascii="Arial" w:hAnsi="Arial" w:eastAsia="Arial" w:cs="Arial"/>
+          <w:color w:val="000000"/>
+        </w:rPr>
+      </w:pPr>
+      <w:r>
+        <w:rPr>
+          <w:rFonts w:eastAsia="Arial" w:cs="Arial" w:ascii="Arial" w:hAnsi="Arial"/>
+          <w:color w:val="000000"/>
+        </w:rPr>
+      </w:r>
+    </w:p>
+    <w:p>
+      <w:pPr>
+        <w:pStyle w:val="Normal"/>
+        <w:widowControl w:val="false"/>
+        <w:pBdr/>
+        <w:spacing w:before="80" w:after="0"/>
+        <w:rPr>
+          <w:rFonts w:ascii="Arial" w:hAnsi="Arial" w:eastAsia="Arial" w:cs="Arial"/>
+          <w:b/>
+          <w:b/>
+          <w:color w:val="000000"/>
+        </w:rPr>
+      </w:pPr>
+      <w:r>
+        <w:rPr>
+          <w:rFonts w:eastAsia="Arial" w:cs="Arial" w:ascii="Arial" w:hAnsi="Arial"/>
+          <w:b/>
+          <w:color w:val="000000"/>
+        </w:rPr>
+        <w:t>III. In about 1/4 page of text, provide suggestions for improving this project.</w:t>
+      </w:r>
+    </w:p>
+    <w:p>
+      <w:pPr>
+        <w:pStyle w:val="Normal"/>
+        <w:widowControl w:val="false"/>
+        <w:pBdr/>
+        <w:spacing w:before="80" w:after="0"/>
+        <w:rPr>
+          <w:rFonts w:ascii="Arial" w:hAnsi="Arial" w:eastAsia="Arial" w:cs="Arial"/>
           <w:bCs/>
           <w:color w:val="000000"/>
         </w:rPr>
       </w:pPr>
       <w:r>
         <w:rPr>
-          <w:rFonts w:ascii="Helvetica Neue" w:eastAsia="Helvetica Neue" w:hAnsi="Helvetica Neue" w:cs="Helvetica Neue"/>
+          <w:rFonts w:eastAsia="Wingdings" w:cs="Wingdings" w:ascii="Wingdings" w:hAnsi="Wingdings"/>
           <w:color w:val="000000"/>
           <w:sz w:val="22"/>
           <w:szCs w:val="22"/>
         </w:rPr>
-        <w:sym w:font="Wingdings" w:char="F0E0"/>
-      </w:r>
-      <w:r>
-        <w:rPr>
-          <w:rFonts w:ascii="Helvetica Neue" w:eastAsia="Helvetica Neue" w:hAnsi="Helvetica Neue" w:cs="Helvetica Neue"/>
+        <w:t></w:t>
+      </w:r>
+      <w:r>
+        <w:rPr>
+          <w:rFonts w:eastAsia="Helvetica Neue" w:cs="Helvetica Neue" w:ascii="Helvetica Neue" w:hAnsi="Helvetica Neue"/>
           <w:color w:val="000000"/>
           <w:sz w:val="22"/>
           <w:szCs w:val="22"/>
@@ -959,90 +943,60 @@
       </w:r>
       <w:r>
         <w:rPr>
-          <w:rFonts w:ascii="Arial" w:eastAsia="Arial" w:hAnsi="Arial" w:cs="Arial"/>
+          <w:rFonts w:eastAsia="Arial" w:cs="Arial" w:ascii="Arial" w:hAnsi="Arial"/>
           <w:bCs/>
           <w:color w:val="000000"/>
         </w:rPr>
-        <w:t xml:space="preserve">We don’t see any more improvements needed for this project, </w:t>
-      </w:r>
-      <w:r>
-        <w:rPr>
-          <w:rFonts w:ascii="Arial" w:eastAsia="Arial" w:hAnsi="Arial" w:cs="Arial"/>
-          <w:bCs/>
-          <w:color w:val="000000"/>
-        </w:rPr>
-        <w:t>it is in great shape already given the clarity in tasks and how to approach the problem as well as the fun leaderboards, we just want to thank for all that.</w:t>
+        <w:t>We don’t see any more improvements needed for this project, it is in great shape already given the clarity in tasks and how to approach the problem as well as the fun leaderboards, we just want to thank for all that.</w:t>
       </w:r>
     </w:p>
     <w:sectPr>
-      <w:headerReference w:type="default" r:id="rId8"/>
-      <w:footerReference w:type="default" r:id="rId9"/>
+      <w:headerReference w:type="default" r:id="rId2"/>
+      <w:footerReference w:type="default" r:id="rId3"/>
+      <w:type w:val="nextPage"/>
       <w:pgSz w:w="12240" w:h="15840"/>
-      <w:pgMar w:top="1440" w:right="1440" w:bottom="1440" w:left="1440" w:header="720" w:footer="864" w:gutter="0"/>
-      <w:pgNumType w:start="1"/>
-      <w:cols w:space="720"/>
+      <w:pgMar w:left="1440" w:right="1440" w:header="720" w:top="1440" w:footer="864" w:bottom="1440" w:gutter="0"/>
+      <w:pgNumType w:start="1" w:fmt="decimal"/>
+      <w:formProt w:val="false"/>
+      <w:textDirection w:val="lrTb"/>
+      <w:docGrid w:type="default" w:linePitch="100" w:charSpace="0"/>
     </w:sectPr>
   </w:body>
 </w:document>
 </file>
 
-<file path=word/endnotes.xml><?xml version="1.0" encoding="utf-8"?>
-<w:endnotes xmlns:wpc="http://schemas.microsoft.com/office/word/2010/wordprocessingCanvas" xmlns:cx="http://schemas.microsoft.com/office/drawing/2014/chartex" xmlns:cx1="http://schemas.microsoft.com/office/drawing/2015/9/8/chartex" xmlns:cx2="http://schemas.microsoft.com/office/drawing/2015/10/21/chartex" xmlns:cx3="http://schemas.microsoft.com/office/drawing/2016/5/9/chartex" xmlns:cx4="http://schemas.microsoft.com/office/drawing/2016/5/10/chartex" xmlns:cx5="http://schemas.microsoft.com/office/drawing/2016/5/11/chartex" xmlns:cx6="http://schemas.microsoft.com/office/drawing/2016/5/12/chartex" xmlns:cx7="http://schemas.microsoft.com/office/drawing/2016/5/13/chartex" xmlns:cx8="http://schemas.microsoft.com/office/drawing/2016/5/14/chartex" xmlns:mc="http://schemas.openxmlformats.org/markup-compatibility/2006" xmlns:aink="http://schemas.microsoft.com/office/drawing/2016/ink" xmlns:am3d="http://schemas.microsoft.com/office/drawing/2017/model3d" xmlns:o="urn:schemas-microsoft-com:office:office" xmlns:r="http://schemas.openxmlformats.org/officeDocument/2006/relationships" xmlns:m="http://schemas.openxmlformats.org/officeDocument/2006/math" xmlns:v="urn:schemas-microsoft-com:vml" xmlns:wp14="http://schemas.microsoft.com/office/word/2010/wordprocessingDrawing" xmlns:wp="http://schemas.openxmlformats.org/drawingml/2006/wordprocessingDrawing" xmlns:w10="urn:schemas-microsoft-com:office:word" xmlns:w="http://schemas.openxmlformats.org/wordprocessingml/2006/main" xmlns:w14="http://schemas.microsoft.com/office/word/2010/wordml" xmlns:w15="http://schemas.microsoft.com/office/word/2012/wordml" xmlns:w16cid="http://schemas.microsoft.com/office/word/2016/wordml/cid" xmlns:w16se="http://schemas.microsoft.com/office/word/2015/wordml/symex" xmlns:wpg="http://schemas.microsoft.com/office/word/2010/wordprocessingGroup" xmlns:wpi="http://schemas.microsoft.com/office/word/2010/wordprocessingInk" xmlns:wne="http://schemas.microsoft.com/office/word/2006/wordml" xmlns:wps="http://schemas.microsoft.com/office/word/2010/wordprocessingShape" mc:Ignorable="w14 w15 w16se w16cid wp14">
-  <w:endnote w:type="separator" w:id="-1">
-    <w:p>
-      <w:r>
-        <w:separator/>
-      </w:r>
-    </w:p>
-  </w:endnote>
-  <w:endnote w:type="continuationSeparator" w:id="0">
-    <w:p>
-      <w:r>
-        <w:continuationSeparator/>
-      </w:r>
-    </w:p>
-  </w:endnote>
-</w:endnotes>
-</file>
-
 <file path=word/footer1.xml><?xml version="1.0" encoding="utf-8"?>
-<w:ftr xmlns:wpc="http://schemas.microsoft.com/office/word/2010/wordprocessingCanvas" xmlns:cx="http://schemas.microsoft.com/office/drawing/2014/chartex" xmlns:cx1="http://schemas.microsoft.com/office/drawing/2015/9/8/chartex" xmlns:cx2="http://schemas.microsoft.com/office/drawing/2015/10/21/chartex" xmlns:cx3="http://schemas.microsoft.com/office/drawing/2016/5/9/chartex" xmlns:cx4="http://schemas.microsoft.com/office/drawing/2016/5/10/chartex" xmlns:cx5="http://schemas.microsoft.com/office/drawing/2016/5/11/chartex" xmlns:cx6="http://schemas.microsoft.com/office/drawing/2016/5/12/chartex" xmlns:cx7="http://schemas.microsoft.com/office/drawing/2016/5/13/chartex" xmlns:cx8="http://schemas.microsoft.com/office/drawing/2016/5/14/chartex" xmlns:mc="http://schemas.openxmlformats.org/markup-compatibility/2006" xmlns:aink="http://schemas.microsoft.com/office/drawing/2016/ink" xmlns:am3d="http://schemas.microsoft.com/office/drawing/2017/model3d" xmlns:o="urn:schemas-microsoft-com:office:office" xmlns:r="http://schemas.openxmlformats.org/officeDocument/2006/relationships" xmlns:m="http://schemas.openxmlformats.org/officeDocument/2006/math" xmlns:v="urn:schemas-microsoft-com:vml" xmlns:wp14="http://schemas.microsoft.com/office/word/2010/wordprocessingDrawing" xmlns:wp="http://schemas.openxmlformats.org/drawingml/2006/wordprocessingDrawing" xmlns:w10="urn:schemas-microsoft-com:office:word" xmlns:w="http://schemas.openxmlformats.org/wordprocessingml/2006/main" xmlns:w14="http://schemas.microsoft.com/office/word/2010/wordml" xmlns:w15="http://schemas.microsoft.com/office/word/2012/wordml" xmlns:w16cid="http://schemas.microsoft.com/office/word/2016/wordml/cid" xmlns:w16se="http://schemas.microsoft.com/office/word/2015/wordml/symex" xmlns:wpg="http://schemas.microsoft.com/office/word/2010/wordprocessingGroup" xmlns:wpi="http://schemas.microsoft.com/office/word/2010/wordprocessingInk" xmlns:wne="http://schemas.microsoft.com/office/word/2006/wordml" xmlns:wps="http://schemas.microsoft.com/office/word/2010/wordprocessingShape" mc:Ignorable="w14 w15 w16se w16cid wp14">
-  <w:p/>
+<w:ftr xmlns:o="urn:schemas-microsoft-com:office:office" xmlns:r="http://schemas.openxmlformats.org/officeDocument/2006/relationships" xmlns:v="urn:schemas-microsoft-com:vml" xmlns:w="http://schemas.openxmlformats.org/wordprocessingml/2006/main" xmlns:w10="urn:schemas-microsoft-com:office:word" xmlns:wp="http://schemas.openxmlformats.org/drawingml/2006/wordprocessingDrawing" xmlns:wps="http://schemas.microsoft.com/office/word/2010/wordprocessingShape" xmlns:wpg="http://schemas.microsoft.com/office/word/2010/wordprocessingGroup" xmlns:mc="http://schemas.openxmlformats.org/markup-compatibility/2006" xmlns:wp14="http://schemas.microsoft.com/office/word/2010/wordprocessingDrawing" xmlns:w14="http://schemas.microsoft.com/office/word/2010/wordml" mc:Ignorable="w14 wp14">
+  <w:p>
+    <w:pPr>
+      <w:pStyle w:val="Normal"/>
+      <w:rPr/>
+    </w:pPr>
+    <w:r>
+      <w:rPr/>
+    </w:r>
+  </w:p>
 </w:ftr>
 </file>
 
-<file path=word/footnotes.xml><?xml version="1.0" encoding="utf-8"?>
-<w:footnotes xmlns:wpc="http://schemas.microsoft.com/office/word/2010/wordprocessingCanvas" xmlns:cx="http://schemas.microsoft.com/office/drawing/2014/chartex" xmlns:cx1="http://schemas.microsoft.com/office/drawing/2015/9/8/chartex" xmlns:cx2="http://schemas.microsoft.com/office/drawing/2015/10/21/chartex" xmlns:cx3="http://schemas.microsoft.com/office/drawing/2016/5/9/chartex" xmlns:cx4="http://schemas.microsoft.com/office/drawing/2016/5/10/chartex" xmlns:cx5="http://schemas.microsoft.com/office/drawing/2016/5/11/chartex" xmlns:cx6="http://schemas.microsoft.com/office/drawing/2016/5/12/chartex" xmlns:cx7="http://schemas.microsoft.com/office/drawing/2016/5/13/chartex" xmlns:cx8="http://schemas.microsoft.com/office/drawing/2016/5/14/chartex" xmlns:mc="http://schemas.openxmlformats.org/markup-compatibility/2006" xmlns:aink="http://schemas.microsoft.com/office/drawing/2016/ink" xmlns:am3d="http://schemas.microsoft.com/office/drawing/2017/model3d" xmlns:o="urn:schemas-microsoft-com:office:office" xmlns:r="http://schemas.openxmlformats.org/officeDocument/2006/relationships" xmlns:m="http://schemas.openxmlformats.org/officeDocument/2006/math" xmlns:v="urn:schemas-microsoft-com:vml" xmlns:wp14="http://schemas.microsoft.com/office/word/2010/wordprocessingDrawing" xmlns:wp="http://schemas.openxmlformats.org/drawingml/2006/wordprocessingDrawing" xmlns:w10="urn:schemas-microsoft-com:office:word" xmlns:w="http://schemas.openxmlformats.org/wordprocessingml/2006/main" xmlns:w14="http://schemas.microsoft.com/office/word/2010/wordml" xmlns:w15="http://schemas.microsoft.com/office/word/2012/wordml" xmlns:w16cid="http://schemas.microsoft.com/office/word/2016/wordml/cid" xmlns:w16se="http://schemas.microsoft.com/office/word/2015/wordml/symex" xmlns:wpg="http://schemas.microsoft.com/office/word/2010/wordprocessingGroup" xmlns:wpi="http://schemas.microsoft.com/office/word/2010/wordprocessingInk" xmlns:wne="http://schemas.microsoft.com/office/word/2006/wordml" xmlns:wps="http://schemas.microsoft.com/office/word/2010/wordprocessingShape" mc:Ignorable="w14 w15 w16se w16cid wp14">
-  <w:footnote w:type="separator" w:id="-1">
-    <w:p>
-      <w:r>
-        <w:separator/>
-      </w:r>
-    </w:p>
-  </w:footnote>
-  <w:footnote w:type="continuationSeparator" w:id="0">
-    <w:p>
-      <w:r>
-        <w:continuationSeparator/>
-      </w:r>
-    </w:p>
-  </w:footnote>
-</w:footnotes>
-</file>
-
 <file path=word/header1.xml><?xml version="1.0" encoding="utf-8"?>
-<w:hdr xmlns:wpc="http://schemas.microsoft.com/office/word/2010/wordprocessingCanvas" xmlns:cx="http://schemas.microsoft.com/office/drawing/2014/chartex" xmlns:cx1="http://schemas.microsoft.com/office/drawing/2015/9/8/chartex" xmlns:cx2="http://schemas.microsoft.com/office/drawing/2015/10/21/chartex" xmlns:cx3="http://schemas.microsoft.com/office/drawing/2016/5/9/chartex" xmlns:cx4="http://schemas.microsoft.com/office/drawing/2016/5/10/chartex" xmlns:cx5="http://schemas.microsoft.com/office/drawing/2016/5/11/chartex" xmlns:cx6="http://schemas.microsoft.com/office/drawing/2016/5/12/chartex" xmlns:cx7="http://schemas.microsoft.com/office/drawing/2016/5/13/chartex" xmlns:cx8="http://schemas.microsoft.com/office/drawing/2016/5/14/chartex" xmlns:mc="http://schemas.openxmlformats.org/markup-compatibility/2006" xmlns:aink="http://schemas.microsoft.com/office/drawing/2016/ink" xmlns:am3d="http://schemas.microsoft.com/office/drawing/2017/model3d" xmlns:o="urn:schemas-microsoft-com:office:office" xmlns:r="http://schemas.openxmlformats.org/officeDocument/2006/relationships" xmlns:m="http://schemas.openxmlformats.org/officeDocument/2006/math" xmlns:v="urn:schemas-microsoft-com:vml" xmlns:wp14="http://schemas.microsoft.com/office/word/2010/wordprocessingDrawing" xmlns:wp="http://schemas.openxmlformats.org/drawingml/2006/wordprocessingDrawing" xmlns:w10="urn:schemas-microsoft-com:office:word" xmlns:w="http://schemas.openxmlformats.org/wordprocessingml/2006/main" xmlns:w14="http://schemas.microsoft.com/office/word/2010/wordml" xmlns:w15="http://schemas.microsoft.com/office/word/2012/wordml" xmlns:w16cid="http://schemas.microsoft.com/office/word/2016/wordml/cid" xmlns:w16se="http://schemas.microsoft.com/office/word/2015/wordml/symex" xmlns:wpg="http://schemas.microsoft.com/office/word/2010/wordprocessingGroup" xmlns:wpi="http://schemas.microsoft.com/office/word/2010/wordprocessingInk" xmlns:wne="http://schemas.microsoft.com/office/word/2006/wordml" xmlns:wps="http://schemas.microsoft.com/office/word/2010/wordprocessingShape" mc:Ignorable="w14 w15 w16se w16cid wp14">
-  <w:p/>
+<w:hdr xmlns:o="urn:schemas-microsoft-com:office:office" xmlns:r="http://schemas.openxmlformats.org/officeDocument/2006/relationships" xmlns:v="urn:schemas-microsoft-com:vml" xmlns:w="http://schemas.openxmlformats.org/wordprocessingml/2006/main" xmlns:w10="urn:schemas-microsoft-com:office:word" xmlns:wp="http://schemas.openxmlformats.org/drawingml/2006/wordprocessingDrawing" xmlns:wps="http://schemas.microsoft.com/office/word/2010/wordprocessingShape" xmlns:wpg="http://schemas.microsoft.com/office/word/2010/wordprocessingGroup" xmlns:mc="http://schemas.openxmlformats.org/markup-compatibility/2006" xmlns:wp14="http://schemas.microsoft.com/office/word/2010/wordprocessingDrawing" xmlns:w14="http://schemas.microsoft.com/office/word/2010/wordml" mc:Ignorable="w14 wp14">
+  <w:p>
+    <w:pPr>
+      <w:pStyle w:val="Normal"/>
+      <w:rPr/>
+    </w:pPr>
+    <w:r>
+      <w:rPr/>
+    </w:r>
+  </w:p>
 </w:hdr>
 </file>
 
 <file path=word/numbering.xml><?xml version="1.0" encoding="utf-8"?>
-<w:numbering xmlns:wpc="http://schemas.microsoft.com/office/word/2010/wordprocessingCanvas" xmlns:cx="http://schemas.microsoft.com/office/drawing/2014/chartex" xmlns:cx1="http://schemas.microsoft.com/office/drawing/2015/9/8/chartex" xmlns:cx2="http://schemas.microsoft.com/office/drawing/2015/10/21/chartex" xmlns:cx3="http://schemas.microsoft.com/office/drawing/2016/5/9/chartex" xmlns:cx4="http://schemas.microsoft.com/office/drawing/2016/5/10/chartex" xmlns:cx5="http://schemas.microsoft.com/office/drawing/2016/5/11/chartex" xmlns:cx6="http://schemas.microsoft.com/office/drawing/2016/5/12/chartex" xmlns:cx7="http://schemas.microsoft.com/office/drawing/2016/5/13/chartex" xmlns:cx8="http://schemas.microsoft.com/office/drawing/2016/5/14/chartex" xmlns:mc="http://schemas.openxmlformats.org/markup-compatibility/2006" xmlns:aink="http://schemas.microsoft.com/office/drawing/2016/ink" xmlns:am3d="http://schemas.microsoft.com/office/drawing/2017/model3d" xmlns:o="urn:schemas-microsoft-com:office:office" xmlns:r="http://schemas.openxmlformats.org/officeDocument/2006/relationships" xmlns:m="http://schemas.openxmlformats.org/officeDocument/2006/math" xmlns:v="urn:schemas-microsoft-com:vml" xmlns:wp14="http://schemas.microsoft.com/office/word/2010/wordprocessingDrawing" xmlns:wp="http://schemas.openxmlformats.org/drawingml/2006/wordprocessingDrawing" xmlns:w10="urn:schemas-microsoft-com:office:word" xmlns:w="http://schemas.openxmlformats.org/wordprocessingml/2006/main" xmlns:w14="http://schemas.microsoft.com/office/word/2010/wordml" xmlns:w15="http://schemas.microsoft.com/office/word/2012/wordml" xmlns:w16cid="http://schemas.microsoft.com/office/word/2016/wordml/cid" xmlns:w16se="http://schemas.microsoft.com/office/word/2015/wordml/symex" xmlns:wpg="http://schemas.microsoft.com/office/word/2010/wordprocessingGroup" xmlns:wpi="http://schemas.microsoft.com/office/word/2010/wordprocessingInk" xmlns:wne="http://schemas.microsoft.com/office/word/2006/wordml" xmlns:wps="http://schemas.microsoft.com/office/word/2010/wordprocessingShape" mc:Ignorable="w14 w15 w16se w16cid wp14">
-  <w:abstractNum w:abstractNumId="0" w15:restartNumberingAfterBreak="0">
-    <w:nsid w:val="18C33235"/>
-    <w:multiLevelType w:val="hybridMultilevel"/>
-    <w:tmpl w:val="43987F48"/>
-    <w:lvl w:ilvl="0" w:tplc="04090011">
+<w:numbering xmlns:w="http://schemas.openxmlformats.org/wordprocessingml/2006/main" xmlns:o="urn:schemas-microsoft-com:office:office" xmlns:r="http://schemas.openxmlformats.org/officeDocument/2006/relationships" xmlns:v="urn:schemas-microsoft-com:vml">
+  <w:abstractNum w:abstractNumId="1">
+    <w:lvl w:ilvl="0">
       <w:start w:val="1"/>
       <w:numFmt w:val="decimal"/>
       <w:lvlText w:val="%1)"/>
@@ -1050,11 +1004,8 @@
       <w:pPr>
         <w:ind w:left="720" w:hanging="360"/>
       </w:pPr>
-      <w:rPr>
-        <w:rFonts w:hint="default"/>
-      </w:rPr>
     </w:lvl>
-    <w:lvl w:ilvl="1" w:tplc="04090019" w:tentative="1">
+    <w:lvl w:ilvl="1">
       <w:start w:val="1"/>
       <w:numFmt w:val="lowerLetter"/>
       <w:lvlText w:val="%2."/>
@@ -1063,7 +1014,7 @@
         <w:ind w:left="1440" w:hanging="360"/>
       </w:pPr>
     </w:lvl>
-    <w:lvl w:ilvl="2" w:tplc="0409001B" w:tentative="1">
+    <w:lvl w:ilvl="2">
       <w:start w:val="1"/>
       <w:numFmt w:val="lowerRoman"/>
       <w:lvlText w:val="%3."/>
@@ -1072,7 +1023,7 @@
         <w:ind w:left="2160" w:hanging="180"/>
       </w:pPr>
     </w:lvl>
-    <w:lvl w:ilvl="3" w:tplc="0409000F" w:tentative="1">
+    <w:lvl w:ilvl="3">
       <w:start w:val="1"/>
       <w:numFmt w:val="decimal"/>
       <w:lvlText w:val="%4."/>
@@ -1081,7 +1032,7 @@
         <w:ind w:left="2880" w:hanging="360"/>
       </w:pPr>
     </w:lvl>
-    <w:lvl w:ilvl="4" w:tplc="04090019" w:tentative="1">
+    <w:lvl w:ilvl="4">
       <w:start w:val="1"/>
       <w:numFmt w:val="lowerLetter"/>
       <w:lvlText w:val="%5."/>
@@ -1090,7 +1041,7 @@
         <w:ind w:left="3600" w:hanging="360"/>
       </w:pPr>
     </w:lvl>
-    <w:lvl w:ilvl="5" w:tplc="0409001B" w:tentative="1">
+    <w:lvl w:ilvl="5">
       <w:start w:val="1"/>
       <w:numFmt w:val="lowerRoman"/>
       <w:lvlText w:val="%6."/>
@@ -1099,7 +1050,7 @@
         <w:ind w:left="4320" w:hanging="180"/>
       </w:pPr>
     </w:lvl>
-    <w:lvl w:ilvl="6" w:tplc="0409000F" w:tentative="1">
+    <w:lvl w:ilvl="6">
       <w:start w:val="1"/>
       <w:numFmt w:val="decimal"/>
       <w:lvlText w:val="%7."/>
@@ -1108,7 +1059,7 @@
         <w:ind w:left="5040" w:hanging="360"/>
       </w:pPr>
     </w:lvl>
-    <w:lvl w:ilvl="7" w:tplc="04090019" w:tentative="1">
+    <w:lvl w:ilvl="7">
       <w:start w:val="1"/>
       <w:numFmt w:val="lowerLetter"/>
       <w:lvlText w:val="%8."/>
@@ -1117,7 +1068,7 @@
         <w:ind w:left="5760" w:hanging="360"/>
       </w:pPr>
     </w:lvl>
-    <w:lvl w:ilvl="8" w:tplc="0409001B" w:tentative="1">
+    <w:lvl w:ilvl="8">
       <w:start w:val="1"/>
       <w:numFmt w:val="lowerRoman"/>
       <w:lvlText w:val="%9."/>
@@ -1127,36 +1078,133 @@
       </w:pPr>
     </w:lvl>
   </w:abstractNum>
+  <w:abstractNum w:abstractNumId="2">
+    <w:lvl w:ilvl="0">
+      <w:start w:val="1"/>
+      <w:numFmt w:val="none"/>
+      <w:suff w:val="nothing"/>
+      <w:lvlText w:val=""/>
+      <w:lvlJc w:val="left"/>
+      <w:pPr>
+        <w:ind w:left="0" w:hanging="0"/>
+      </w:pPr>
+    </w:lvl>
+    <w:lvl w:ilvl="1">
+      <w:start w:val="1"/>
+      <w:numFmt w:val="none"/>
+      <w:suff w:val="nothing"/>
+      <w:lvlText w:val=""/>
+      <w:lvlJc w:val="left"/>
+      <w:pPr>
+        <w:ind w:left="0" w:hanging="0"/>
+      </w:pPr>
+    </w:lvl>
+    <w:lvl w:ilvl="2">
+      <w:start w:val="1"/>
+      <w:numFmt w:val="none"/>
+      <w:suff w:val="nothing"/>
+      <w:lvlText w:val=""/>
+      <w:lvlJc w:val="left"/>
+      <w:pPr>
+        <w:ind w:left="0" w:hanging="0"/>
+      </w:pPr>
+    </w:lvl>
+    <w:lvl w:ilvl="3">
+      <w:start w:val="1"/>
+      <w:numFmt w:val="none"/>
+      <w:suff w:val="nothing"/>
+      <w:lvlText w:val=""/>
+      <w:lvlJc w:val="left"/>
+      <w:pPr>
+        <w:ind w:left="0" w:hanging="0"/>
+      </w:pPr>
+    </w:lvl>
+    <w:lvl w:ilvl="4">
+      <w:start w:val="1"/>
+      <w:numFmt w:val="none"/>
+      <w:suff w:val="nothing"/>
+      <w:lvlText w:val=""/>
+      <w:lvlJc w:val="left"/>
+      <w:pPr>
+        <w:ind w:left="0" w:hanging="0"/>
+      </w:pPr>
+    </w:lvl>
+    <w:lvl w:ilvl="5">
+      <w:start w:val="1"/>
+      <w:numFmt w:val="none"/>
+      <w:suff w:val="nothing"/>
+      <w:lvlText w:val=""/>
+      <w:lvlJc w:val="left"/>
+      <w:pPr>
+        <w:ind w:left="0" w:hanging="0"/>
+      </w:pPr>
+    </w:lvl>
+    <w:lvl w:ilvl="6">
+      <w:start w:val="1"/>
+      <w:numFmt w:val="none"/>
+      <w:suff w:val="nothing"/>
+      <w:lvlText w:val=""/>
+      <w:lvlJc w:val="left"/>
+      <w:pPr>
+        <w:ind w:left="0" w:hanging="0"/>
+      </w:pPr>
+    </w:lvl>
+    <w:lvl w:ilvl="7">
+      <w:start w:val="1"/>
+      <w:numFmt w:val="none"/>
+      <w:suff w:val="nothing"/>
+      <w:lvlText w:val=""/>
+      <w:lvlJc w:val="left"/>
+      <w:pPr>
+        <w:ind w:left="0" w:hanging="0"/>
+      </w:pPr>
+    </w:lvl>
+    <w:lvl w:ilvl="8">
+      <w:start w:val="1"/>
+      <w:numFmt w:val="none"/>
+      <w:suff w:val="nothing"/>
+      <w:lvlText w:val=""/>
+      <w:lvlJc w:val="left"/>
+      <w:pPr>
+        <w:ind w:left="0" w:hanging="0"/>
+      </w:pPr>
+    </w:lvl>
+  </w:abstractNum>
   <w:num w:numId="1">
-    <w:abstractNumId w:val="0"/>
+    <w:abstractNumId w:val="1"/>
+  </w:num>
+  <w:num w:numId="2">
+    <w:abstractNumId w:val="2"/>
   </w:num>
 </w:numbering>
 </file>
 
 <file path=word/styles.xml><?xml version="1.0" encoding="utf-8"?>
-<w:styles xmlns:mc="http://schemas.openxmlformats.org/markup-compatibility/2006" xmlns:r="http://schemas.openxmlformats.org/officeDocument/2006/relationships" xmlns:w="http://schemas.openxmlformats.org/wordprocessingml/2006/main" xmlns:w14="http://schemas.microsoft.com/office/word/2010/wordml" xmlns:w15="http://schemas.microsoft.com/office/word/2012/wordml" xmlns:w16cid="http://schemas.microsoft.com/office/word/2016/wordml/cid" xmlns:w16se="http://schemas.microsoft.com/office/word/2015/wordml/symex" mc:Ignorable="w14 w15 w16se w16cid">
+<w:styles xmlns:w="http://schemas.openxmlformats.org/wordprocessingml/2006/main" xmlns:w14="http://schemas.microsoft.com/office/word/2010/wordml" xmlns:mc="http://schemas.openxmlformats.org/markup-compatibility/2006" mc:Ignorable="w14">
   <w:docDefaults>
     <w:rPrDefault>
       <w:rPr>
-        <w:rFonts w:ascii="Times New Roman" w:eastAsia="Times New Roman" w:hAnsi="Times New Roman" w:cs="Times New Roman"/>
+        <w:rFonts w:ascii="Times New Roman" w:hAnsi="Times New Roman" w:eastAsia="Times New Roman" w:cs="Times New Roman"/>
         <w:sz w:val="24"/>
         <w:szCs w:val="24"/>
         <w:lang w:val="en-US" w:eastAsia="en-US" w:bidi="ar-SA"/>
       </w:rPr>
     </w:rPrDefault>
-    <w:pPrDefault/>
+    <w:pPrDefault>
+      <w:pPr/>
+    </w:pPrDefault>
   </w:docDefaults>
   <w:latentStyles w:defLockedState="0" w:defUIPriority="99" w:defSemiHidden="0" w:defUnhideWhenUsed="0" w:defQFormat="0" w:count="376">
     <w:lsdException w:name="Normal" w:uiPriority="0" w:qFormat="1"/>
     <w:lsdException w:name="heading 1" w:uiPriority="9" w:qFormat="1"/>
-    <w:lsdException w:name="heading 2" w:semiHidden="1" w:uiPriority="9" w:unhideWhenUsed="1" w:qFormat="1"/>
-    <w:lsdException w:name="heading 3" w:semiHidden="1" w:uiPriority="9" w:unhideWhenUsed="1" w:qFormat="1"/>
-    <w:lsdException w:name="heading 4" w:semiHidden="1" w:uiPriority="9" w:unhideWhenUsed="1" w:qFormat="1"/>
-    <w:lsdException w:name="heading 5" w:semiHidden="1" w:uiPriority="9" w:unhideWhenUsed="1" w:qFormat="1"/>
-    <w:lsdException w:name="heading 6" w:semiHidden="1" w:uiPriority="9" w:unhideWhenUsed="1" w:qFormat="1"/>
-    <w:lsdException w:name="heading 7" w:semiHidden="1" w:uiPriority="9" w:unhideWhenUsed="1" w:qFormat="1"/>
-    <w:lsdException w:name="heading 8" w:semiHidden="1" w:uiPriority="9" w:unhideWhenUsed="1" w:qFormat="1"/>
-    <w:lsdException w:name="heading 9" w:semiHidden="1" w:uiPriority="9" w:unhideWhenUsed="1" w:qFormat="1"/>
+    <w:lsdException w:name="heading 2" w:uiPriority="9" w:semiHidden="1" w:unhideWhenUsed="1" w:qFormat="1"/>
+    <w:lsdException w:name="heading 3" w:uiPriority="9" w:semiHidden="1" w:unhideWhenUsed="1" w:qFormat="1"/>
+    <w:lsdException w:name="heading 4" w:uiPriority="9" w:semiHidden="1" w:unhideWhenUsed="1" w:qFormat="1"/>
+    <w:lsdException w:name="heading 5" w:uiPriority="9" w:semiHidden="1" w:unhideWhenUsed="1" w:qFormat="1"/>
+    <w:lsdException w:name="heading 6" w:uiPriority="9" w:semiHidden="1" w:unhideWhenUsed="1" w:qFormat="1"/>
+    <w:lsdException w:name="heading 7" w:uiPriority="9" w:semiHidden="1" w:unhideWhenUsed="1" w:qFormat="1"/>
+    <w:lsdException w:name="heading 8" w:uiPriority="9" w:semiHidden="1" w:unhideWhenUsed="1" w:qFormat="1"/>
+    <w:lsdException w:name="heading 9" w:uiPriority="9" w:semiHidden="1" w:unhideWhenUsed="1" w:qFormat="1"/>
     <w:lsdException w:name="index 1" w:semiHidden="1" w:unhideWhenUsed="1"/>
     <w:lsdException w:name="index 2" w:semiHidden="1" w:unhideWhenUsed="1"/>
     <w:lsdException w:name="index 3" w:semiHidden="1" w:unhideWhenUsed="1"/>
@@ -1166,22 +1214,22 @@
     <w:lsdException w:name="index 7" w:semiHidden="1" w:unhideWhenUsed="1"/>
     <w:lsdException w:name="index 8" w:semiHidden="1" w:unhideWhenUsed="1"/>
     <w:lsdException w:name="index 9" w:semiHidden="1" w:unhideWhenUsed="1"/>
-    <w:lsdException w:name="toc 1" w:semiHidden="1" w:uiPriority="39" w:unhideWhenUsed="1"/>
-    <w:lsdException w:name="toc 2" w:semiHidden="1" w:uiPriority="39" w:unhideWhenUsed="1"/>
-    <w:lsdException w:name="toc 3" w:semiHidden="1" w:uiPriority="39" w:unhideWhenUsed="1"/>
-    <w:lsdException w:name="toc 4" w:semiHidden="1" w:uiPriority="39" w:unhideWhenUsed="1"/>
-    <w:lsdException w:name="toc 5" w:semiHidden="1" w:uiPriority="39" w:unhideWhenUsed="1"/>
-    <w:lsdException w:name="toc 6" w:semiHidden="1" w:uiPriority="39" w:unhideWhenUsed="1"/>
-    <w:lsdException w:name="toc 7" w:semiHidden="1" w:uiPriority="39" w:unhideWhenUsed="1"/>
-    <w:lsdException w:name="toc 8" w:semiHidden="1" w:uiPriority="39" w:unhideWhenUsed="1"/>
-    <w:lsdException w:name="toc 9" w:semiHidden="1" w:uiPriority="39" w:unhideWhenUsed="1"/>
+    <w:lsdException w:name="toc 1" w:uiPriority="39" w:semiHidden="1" w:unhideWhenUsed="1"/>
+    <w:lsdException w:name="toc 2" w:uiPriority="39" w:semiHidden="1" w:unhideWhenUsed="1"/>
+    <w:lsdException w:name="toc 3" w:uiPriority="39" w:semiHidden="1" w:unhideWhenUsed="1"/>
+    <w:lsdException w:name="toc 4" w:uiPriority="39" w:semiHidden="1" w:unhideWhenUsed="1"/>
+    <w:lsdException w:name="toc 5" w:uiPriority="39" w:semiHidden="1" w:unhideWhenUsed="1"/>
+    <w:lsdException w:name="toc 6" w:uiPriority="39" w:semiHidden="1" w:unhideWhenUsed="1"/>
+    <w:lsdException w:name="toc 7" w:uiPriority="39" w:semiHidden="1" w:unhideWhenUsed="1"/>
+    <w:lsdException w:name="toc 8" w:uiPriority="39" w:semiHidden="1" w:unhideWhenUsed="1"/>
+    <w:lsdException w:name="toc 9" w:uiPriority="39" w:semiHidden="1" w:unhideWhenUsed="1"/>
     <w:lsdException w:name="Normal Indent" w:semiHidden="1" w:unhideWhenUsed="1"/>
     <w:lsdException w:name="footnote text" w:semiHidden="1" w:unhideWhenUsed="1"/>
     <w:lsdException w:name="annotation text" w:semiHidden="1" w:unhideWhenUsed="1"/>
     <w:lsdException w:name="header" w:semiHidden="1" w:unhideWhenUsed="1"/>
     <w:lsdException w:name="footer" w:semiHidden="1" w:unhideWhenUsed="1"/>
     <w:lsdException w:name="index heading" w:semiHidden="1" w:unhideWhenUsed="1"/>
-    <w:lsdException w:name="caption" w:semiHidden="1" w:uiPriority="35" w:unhideWhenUsed="1" w:qFormat="1"/>
+    <w:lsdException w:name="caption" w:uiPriority="35" w:semiHidden="1" w:unhideWhenUsed="1" w:qFormat="1"/>
     <w:lsdException w:name="table of figures" w:semiHidden="1" w:unhideWhenUsed="1"/>
     <w:lsdException w:name="envelope address" w:semiHidden="1" w:unhideWhenUsed="1"/>
     <w:lsdException w:name="envelope return" w:semiHidden="1" w:unhideWhenUsed="1"/>
@@ -1212,7 +1260,7 @@
     <w:lsdException w:name="Title" w:uiPriority="10" w:qFormat="1"/>
     <w:lsdException w:name="Closing" w:semiHidden="1" w:unhideWhenUsed="1"/>
     <w:lsdException w:name="Signature" w:semiHidden="1" w:unhideWhenUsed="1"/>
-    <w:lsdException w:name="Default Paragraph Font" w:semiHidden="1" w:uiPriority="1" w:unhideWhenUsed="1"/>
+    <w:lsdException w:name="Default Paragraph Font" w:uiPriority="1" w:semiHidden="1" w:unhideWhenUsed="1"/>
     <w:lsdException w:name="Body Text" w:semiHidden="1" w:unhideWhenUsed="1"/>
     <w:lsdException w:name="Body Text Indent" w:semiHidden="1" w:unhideWhenUsed="1"/>
     <w:lsdException w:name="List Continue" w:semiHidden="1" w:unhideWhenUsed="1"/>
@@ -1412,8 +1460,8 @@
     <w:lsdException w:name="Subtle Reference" w:uiPriority="31" w:qFormat="1"/>
     <w:lsdException w:name="Intense Reference" w:uiPriority="32" w:qFormat="1"/>
     <w:lsdException w:name="Book Title" w:uiPriority="33" w:qFormat="1"/>
-    <w:lsdException w:name="Bibliography" w:semiHidden="1" w:uiPriority="37" w:unhideWhenUsed="1"/>
-    <w:lsdException w:name="TOC Heading" w:semiHidden="1" w:uiPriority="39" w:unhideWhenUsed="1" w:qFormat="1"/>
+    <w:lsdException w:name="Bibliography" w:uiPriority="37" w:semiHidden="1" w:unhideWhenUsed="1"/>
+    <w:lsdException w:name="TOC Heading" w:uiPriority="39" w:semiHidden="1" w:unhideWhenUsed="1" w:qFormat="1"/>
     <w:lsdException w:name="Plain Table 1" w:uiPriority="41"/>
     <w:lsdException w:name="Plain Table 2" w:uiPriority="42"/>
     <w:lsdException w:name="Plain Table 3" w:uiPriority="43"/>
@@ -1524,18 +1572,32 @@
     <w:lsdException w:name="Unresolved Mention" w:semiHidden="1" w:unhideWhenUsed="1"/>
     <w:lsdException w:name="Smart Link" w:semiHidden="1" w:unhideWhenUsed="1"/>
   </w:latentStyles>
-  <w:style w:type="paragraph" w:default="1" w:styleId="Normal">
+  <w:style w:type="paragraph" w:styleId="Normal" w:default="1">
     <w:name w:val="Normal"/>
     <w:qFormat/>
+    <w:pPr>
+      <w:widowControl/>
+      <w:bidi w:val="0"/>
+      <w:spacing w:before="0" w:after="0"/>
+      <w:jc w:val="left"/>
+    </w:pPr>
+    <w:rPr>
+      <w:rFonts w:ascii="Times New Roman" w:hAnsi="Times New Roman" w:eastAsia="Times New Roman" w:cs="Times New Roman"/>
+      <w:color w:val="auto"/>
+      <w:kern w:val="0"/>
+      <w:sz w:val="24"/>
+      <w:szCs w:val="24"/>
+      <w:lang w:val="en-US" w:eastAsia="en-US" w:bidi="ar-SA"/>
+    </w:rPr>
   </w:style>
   <w:style w:type="paragraph" w:styleId="Heading1">
-    <w:name w:val="heading 1"/>
+    <w:name w:val="Heading 1"/>
     <w:basedOn w:val="Normal"/>
     <w:next w:val="Normal"/>
     <w:uiPriority w:val="9"/>
     <w:qFormat/>
     <w:pPr>
-      <w:keepNext/>
+      <w:keepNext w:val="true"/>
       <w:keepLines/>
       <w:spacing w:before="480" w:after="120"/>
       <w:outlineLvl w:val="0"/>
@@ -1547,7 +1609,7 @@
     </w:rPr>
   </w:style>
   <w:style w:type="paragraph" w:styleId="Heading2">
-    <w:name w:val="heading 2"/>
+    <w:name w:val="Heading 2"/>
     <w:basedOn w:val="Normal"/>
     <w:next w:val="Normal"/>
     <w:uiPriority w:val="9"/>
@@ -1555,7 +1617,7 @@
     <w:unhideWhenUsed/>
     <w:qFormat/>
     <w:pPr>
-      <w:keepNext/>
+      <w:keepNext w:val="true"/>
       <w:keepLines/>
       <w:spacing w:before="360" w:after="80"/>
       <w:outlineLvl w:val="1"/>
@@ -1567,7 +1629,7 @@
     </w:rPr>
   </w:style>
   <w:style w:type="paragraph" w:styleId="Heading3">
-    <w:name w:val="heading 3"/>
+    <w:name w:val="Heading 3"/>
     <w:basedOn w:val="Normal"/>
     <w:next w:val="Normal"/>
     <w:uiPriority w:val="9"/>
@@ -1575,7 +1637,7 @@
     <w:unhideWhenUsed/>
     <w:qFormat/>
     <w:pPr>
-      <w:keepNext/>
+      <w:keepNext w:val="true"/>
       <w:keepLines/>
       <w:spacing w:before="280" w:after="80"/>
       <w:outlineLvl w:val="2"/>
@@ -1587,7 +1649,7 @@
     </w:rPr>
   </w:style>
   <w:style w:type="paragraph" w:styleId="Heading4">
-    <w:name w:val="heading 4"/>
+    <w:name w:val="Heading 4"/>
     <w:basedOn w:val="Normal"/>
     <w:next w:val="Normal"/>
     <w:uiPriority w:val="9"/>
@@ -1595,7 +1657,7 @@
     <w:unhideWhenUsed/>
     <w:qFormat/>
     <w:pPr>
-      <w:keepNext/>
+      <w:keepNext w:val="true"/>
       <w:keepLines/>
       <w:spacing w:before="240" w:after="40"/>
       <w:outlineLvl w:val="3"/>
@@ -1605,7 +1667,7 @@
     </w:rPr>
   </w:style>
   <w:style w:type="paragraph" w:styleId="Heading5">
-    <w:name w:val="heading 5"/>
+    <w:name w:val="Heading 5"/>
     <w:basedOn w:val="Normal"/>
     <w:next w:val="Normal"/>
     <w:uiPriority w:val="9"/>
@@ -1613,7 +1675,7 @@
     <w:unhideWhenUsed/>
     <w:qFormat/>
     <w:pPr>
-      <w:keepNext/>
+      <w:keepNext w:val="true"/>
       <w:keepLines/>
       <w:spacing w:before="220" w:after="40"/>
       <w:outlineLvl w:val="4"/>
@@ -1625,7 +1687,7 @@
     </w:rPr>
   </w:style>
   <w:style w:type="paragraph" w:styleId="Heading6">
-    <w:name w:val="heading 6"/>
+    <w:name w:val="Heading 6"/>
     <w:basedOn w:val="Normal"/>
     <w:next w:val="Normal"/>
     <w:uiPriority w:val="9"/>
@@ -1633,7 +1695,7 @@
     <w:unhideWhenUsed/>
     <w:qFormat/>
     <w:pPr>
-      <w:keepNext/>
+      <w:keepNext w:val="true"/>
       <w:keepLines/>
       <w:spacing w:before="200" w:after="40"/>
       <w:outlineLvl w:val="5"/>
@@ -1644,11 +1706,170 @@
       <w:szCs w:val="20"/>
     </w:rPr>
   </w:style>
-  <w:style w:type="character" w:default="1" w:styleId="DefaultParagraphFont">
+  <w:style w:type="character" w:styleId="DefaultParagraphFont" w:default="1">
     <w:name w:val="Default Paragraph Font"/>
     <w:uiPriority w:val="1"/>
     <w:semiHidden/>
     <w:unhideWhenUsed/>
+    <w:qFormat/>
+    <w:rPr/>
+  </w:style>
+  <w:style w:type="character" w:styleId="InternetLink">
+    <w:name w:val="Hyperlink"/>
+    <w:rPr>
+      <w:u w:val="single"/>
+    </w:rPr>
+  </w:style>
+  <w:style w:type="paragraph" w:styleId="Heading">
+    <w:name w:val="Heading"/>
+    <w:basedOn w:val="Normal"/>
+    <w:next w:val="TextBody"/>
+    <w:qFormat/>
+    <w:pPr>
+      <w:keepNext w:val="true"/>
+      <w:spacing w:before="240" w:after="120"/>
+    </w:pPr>
+    <w:rPr>
+      <w:rFonts w:ascii="Liberation Sans" w:hAnsi="Liberation Sans" w:eastAsia="Noto Sans CJK SC" w:cs="FreeSans"/>
+      <w:sz w:val="28"/>
+      <w:szCs w:val="28"/>
+    </w:rPr>
+  </w:style>
+  <w:style w:type="paragraph" w:styleId="TextBody">
+    <w:name w:val="Body Text"/>
+    <w:basedOn w:val="Normal"/>
+    <w:pPr>
+      <w:spacing w:lineRule="auto" w:line="276" w:before="0" w:after="140"/>
+    </w:pPr>
+    <w:rPr/>
+  </w:style>
+  <w:style w:type="paragraph" w:styleId="List">
+    <w:name w:val="List"/>
+    <w:basedOn w:val="TextBody"/>
+    <w:pPr/>
+    <w:rPr>
+      <w:rFonts w:cs="FreeSans"/>
+    </w:rPr>
+  </w:style>
+  <w:style w:type="paragraph" w:styleId="Caption">
+    <w:name w:val="Caption"/>
+    <w:basedOn w:val="Normal"/>
+    <w:qFormat/>
+    <w:pPr>
+      <w:suppressLineNumbers/>
+      <w:spacing w:before="120" w:after="120"/>
+    </w:pPr>
+    <w:rPr>
+      <w:rFonts w:cs="FreeSans"/>
+      <w:i/>
+      <w:iCs/>
+      <w:sz w:val="24"/>
+      <w:szCs w:val="24"/>
+    </w:rPr>
+  </w:style>
+  <w:style w:type="paragraph" w:styleId="Index">
+    <w:name w:val="Index"/>
+    <w:basedOn w:val="Normal"/>
+    <w:qFormat/>
+    <w:pPr>
+      <w:suppressLineNumbers/>
+    </w:pPr>
+    <w:rPr>
+      <w:rFonts w:cs="FreeSans"/>
+    </w:rPr>
+  </w:style>
+  <w:style w:type="paragraph" w:styleId="Title">
+    <w:name w:val="Title"/>
+    <w:basedOn w:val="Normal"/>
+    <w:next w:val="Normal"/>
+    <w:uiPriority w:val="10"/>
+    <w:qFormat/>
+    <w:pPr>
+      <w:keepNext w:val="true"/>
+      <w:keepLines/>
+      <w:spacing w:before="480" w:after="120"/>
+    </w:pPr>
+    <w:rPr>
+      <w:b/>
+      <w:sz w:val="72"/>
+      <w:szCs w:val="72"/>
+    </w:rPr>
+  </w:style>
+  <w:style w:type="paragraph" w:styleId="Body" w:customStyle="1">
+    <w:name w:val="Body"/>
+    <w:qFormat/>
+    <w:pPr>
+      <w:widowControl/>
+      <w:bidi w:val="0"/>
+      <w:spacing w:before="0" w:after="0"/>
+      <w:jc w:val="left"/>
+    </w:pPr>
+    <w:rPr>
+      <w:rFonts w:ascii="Helvetica Neue" w:hAnsi="Helvetica Neue" w:eastAsia="Arial Unicode MS" w:cs="Arial Unicode MS"/>
+      <w:color w:val="000000"/>
+      <w:kern w:val="0"/>
+      <w:sz w:val="22"/>
+      <w:szCs w:val="22"/>
+      <w:lang w:val="en-US" w:eastAsia="en-US" w:bidi="ar-SA"/>
+    </w:rPr>
+  </w:style>
+  <w:style w:type="paragraph" w:styleId="Subtitle">
+    <w:name w:val="Subtitle"/>
+    <w:basedOn w:val="Normal"/>
+    <w:next w:val="Normal"/>
+    <w:uiPriority w:val="11"/>
+    <w:qFormat/>
+    <w:pPr>
+      <w:keepNext w:val="true"/>
+      <w:keepLines/>
+      <w:spacing w:before="360" w:after="80"/>
+    </w:pPr>
+    <w:rPr>
+      <w:rFonts w:ascii="Georgia" w:hAnsi="Georgia" w:eastAsia="Georgia" w:cs="Georgia"/>
+      <w:i/>
+      <w:color w:val="666666"/>
+      <w:sz w:val="48"/>
+      <w:szCs w:val="48"/>
+    </w:rPr>
+  </w:style>
+  <w:style w:type="paragraph" w:styleId="ListParagraph">
+    <w:name w:val="List Paragraph"/>
+    <w:basedOn w:val="Normal"/>
+    <w:uiPriority w:val="34"/>
+    <w:qFormat/>
+    <w:rsid w:val="00ad4643"/>
+    <w:pPr>
+      <w:spacing w:before="0" w:after="0"/>
+      <w:ind w:left="720" w:hanging="0"/>
+      <w:contextualSpacing/>
+    </w:pPr>
+    <w:rPr/>
+  </w:style>
+  <w:style w:type="paragraph" w:styleId="HeaderandFooter">
+    <w:name w:val="Header and Footer"/>
+    <w:basedOn w:val="Normal"/>
+    <w:qFormat/>
+    <w:pPr/>
+    <w:rPr/>
+  </w:style>
+  <w:style w:type="paragraph" w:styleId="Header">
+    <w:name w:val="Header"/>
+    <w:basedOn w:val="HeaderandFooter"/>
+    <w:pPr/>
+    <w:rPr/>
+  </w:style>
+  <w:style w:type="paragraph" w:styleId="Footer">
+    <w:name w:val="Footer"/>
+    <w:basedOn w:val="HeaderandFooter"/>
+    <w:pPr/>
+    <w:rPr/>
+  </w:style>
+  <w:style w:type="numbering" w:styleId="NoList" w:default="1">
+    <w:name w:val="No List"/>
+    <w:uiPriority w:val="99"/>
+    <w:semiHidden/>
+    <w:unhideWhenUsed/>
+    <w:qFormat/>
   </w:style>
   <w:style w:type="table" w:default="1" w:styleId="TableNormal">
     <w:name w:val="Normal Table"/>
@@ -1664,74 +1885,6 @@
         <w:right w:w="108" w:type="dxa"/>
       </w:tblCellMar>
     </w:tblPr>
-  </w:style>
-  <w:style w:type="numbering" w:default="1" w:styleId="NoList">
-    <w:name w:val="No List"/>
-    <w:uiPriority w:val="99"/>
-    <w:semiHidden/>
-    <w:unhideWhenUsed/>
-  </w:style>
-  <w:style w:type="paragraph" w:styleId="Title">
-    <w:name w:val="Title"/>
-    <w:basedOn w:val="Normal"/>
-    <w:next w:val="Normal"/>
-    <w:uiPriority w:val="10"/>
-    <w:qFormat/>
-    <w:pPr>
-      <w:keepNext/>
-      <w:keepLines/>
-      <w:spacing w:before="480" w:after="120"/>
-    </w:pPr>
-    <w:rPr>
-      <w:b/>
-      <w:sz w:val="72"/>
-      <w:szCs w:val="72"/>
-    </w:rPr>
-  </w:style>
-  <w:style w:type="character" w:styleId="Hyperlink">
-    <w:name w:val="Hyperlink"/>
-    <w:rPr>
-      <w:u w:val="single"/>
-    </w:rPr>
-  </w:style>
-  <w:style w:type="paragraph" w:customStyle="1" w:styleId="Body">
-    <w:name w:val="Body"/>
-    <w:rPr>
-      <w:rFonts w:ascii="Helvetica Neue" w:eastAsia="Arial Unicode MS" w:hAnsi="Helvetica Neue" w:cs="Arial Unicode MS"/>
-      <w:color w:val="000000"/>
-      <w:sz w:val="22"/>
-      <w:szCs w:val="22"/>
-    </w:rPr>
-  </w:style>
-  <w:style w:type="paragraph" w:styleId="Subtitle">
-    <w:name w:val="Subtitle"/>
-    <w:basedOn w:val="Normal"/>
-    <w:next w:val="Normal"/>
-    <w:uiPriority w:val="11"/>
-    <w:qFormat/>
-    <w:pPr>
-      <w:keepNext/>
-      <w:keepLines/>
-      <w:spacing w:before="360" w:after="80"/>
-    </w:pPr>
-    <w:rPr>
-      <w:rFonts w:ascii="Georgia" w:eastAsia="Georgia" w:hAnsi="Georgia" w:cs="Georgia"/>
-      <w:i/>
-      <w:color w:val="666666"/>
-      <w:sz w:val="48"/>
-      <w:szCs w:val="48"/>
-    </w:rPr>
-  </w:style>
-  <w:style w:type="paragraph" w:styleId="ListParagraph">
-    <w:name w:val="List Paragraph"/>
-    <w:basedOn w:val="Normal"/>
-    <w:uiPriority w:val="34"/>
-    <w:qFormat/>
-    <w:rsid w:val="00AD4643"/>
-    <w:pPr>
-      <w:ind w:left="720"/>
-      <w:contextualSpacing/>
-    </w:pPr>
   </w:style>
 </w:styles>
 </file>
@@ -2808,7 +2961,7 @@
 
 <file path=customXml/item1.xml><?xml version="1.0" encoding="utf-8"?>
 <go:gDocsCustomXmlDataStorage xmlns:go="http://customooxmlschemas.google.com/" xmlns:r="http://schemas.openxmlformats.org/officeDocument/2006/relationships">
-  <go:docsCustomData xmlns:go="http://customooxmlschemas.google.com/" roundtripDataSignature="AMtx7mhNImCRFHkSxvPTyT28XRaJyg6TpQ==">AMUW2mXH2jbLGtUhq9eF3O+Hy3SEE0AuOQJSamqLNXyBZNY1oL+KggjOggWYcz0U2+ErNlXF+sfuYQ0V1PgEM1a9wDaEFCwb+1sbsLxWC/9BscuRR4hGSWI=</go:docsCustomData>
+  <go:docsCustomData roundtripDataSignature="AMtx7mhNImCRFHkSxvPTyT28XRaJyg6TpQ==">AMUW2mXH2jbLGtUhq9eF3O+Hy3SEE0AuOQJSamqLNXyBZNY1oL+KggjOggWYcz0U2+ErNlXF+sfuYQ0V1PgEM1a9wDaEFCwb+1sbsLxWC/9BscuRR4hGSWI=</go:docsCustomData>
 </go:gDocsCustomXmlDataStorage>
 </file>
 

</xml_diff>